<commit_message>
Acrescentado a estimativa de horas para o desenvolvimento da atividade.
git-svn-id: https://portal.cc.com.br:8084/svn/projetos@661 236fd033-a1ae-4692-b96d-e3c3cfb81559
</commit_message>
<xml_diff>
--- a/Tickets/82/CompreIngressos - Compra 1 Clique.docx
+++ b/Tickets/82/CompreIngressos - Compra 1 Clique.docx
@@ -1,6 +1,6 @@
 
 <file path=word/document.xml><?xml version="1.0" encoding="utf-8"?>
-<w:document xmlns:wpc="http://schemas.microsoft.com/office/word/2010/wordprocessingCanvas" xmlns:mc="http://schemas.openxmlformats.org/markup-compatibility/2006" xmlns:o="urn:schemas-microsoft-com:office:office" xmlns:r="http://schemas.openxmlformats.org/officeDocument/2006/relationships" xmlns:m="http://schemas.openxmlformats.org/officeDocument/2006/math" xmlns:v="urn:schemas-microsoft-com:vml" xmlns:wp14="http://schemas.microsoft.com/office/word/2010/wordprocessingDrawing" xmlns:wp="http://schemas.openxmlformats.org/drawingml/2006/wordprocessingDrawing" xmlns:w10="urn:schemas-microsoft-com:office:word" xmlns:w="http://schemas.openxmlformats.org/wordprocessingml/2006/main" xmlns:w14="http://schemas.microsoft.com/office/word/2010/wordml" xmlns:wpg="http://schemas.microsoft.com/office/word/2010/wordprocessingGroup" xmlns:wpi="http://schemas.microsoft.com/office/word/2010/wordprocessingInk" xmlns:wne="http://schemas.microsoft.com/office/word/2006/wordml" xmlns:wps="http://schemas.microsoft.com/office/word/2010/wordprocessingShape" mc:Ignorable="w14 wp14">
+<w:document xmlns:ve="http://schemas.openxmlformats.org/markup-compatibility/2006" xmlns:o="urn:schemas-microsoft-com:office:office" xmlns:r="http://schemas.openxmlformats.org/officeDocument/2006/relationships" xmlns:m="http://schemas.openxmlformats.org/officeDocument/2006/math" xmlns:v="urn:schemas-microsoft-com:vml" xmlns:wp="http://schemas.openxmlformats.org/drawingml/2006/wordprocessingDrawing" xmlns:w10="urn:schemas-microsoft-com:office:word" xmlns:w="http://schemas.openxmlformats.org/wordprocessingml/2006/main" xmlns:wne="http://schemas.microsoft.com/office/word/2006/wordml">
   <w:body>
     <w:p>
       <w:pPr>
@@ -41,10 +41,10 @@
                     </pic:cNvPicPr>
                   </pic:nvPicPr>
                   <pic:blipFill>
-                    <a:blip r:embed="rId14" cstate="print">
+                    <a:blip r:embed="rId13" cstate="print">
                       <a:extLst>
                         <a:ext uri="{28A0092B-C50C-407E-A947-70E740481C1C}">
-                          <a14:useLocalDpi xmlns:a14="http://schemas.microsoft.com/office/drawing/2010/main" val="0"/>
+                          <a14:useLocalDpi xmlns:a14="http://schemas.microsoft.com/office/drawing/2010/main" xmlns:wps="http://schemas.microsoft.com/office/word/2010/wordprocessingShape" xmlns:wpi="http://schemas.microsoft.com/office/word/2010/wordprocessingInk" xmlns:wpg="http://schemas.microsoft.com/office/word/2010/wordprocessingGroup" xmlns:w14="http://schemas.microsoft.com/office/word/2010/wordml" xmlns:w="http://schemas.openxmlformats.org/wordprocessingml/2006/main" xmlns:w10="urn:schemas-microsoft-com:office:word" xmlns:wp14="http://schemas.microsoft.com/office/word/2010/wordprocessingDrawing" xmlns:v="urn:schemas-microsoft-com:vml" xmlns:o="urn:schemas-microsoft-com:office:office" xmlns:mc="http://schemas.openxmlformats.org/markup-compatibility/2006" xmlns:wpc="http://schemas.microsoft.com/office/word/2010/wordprocessingCanvas" xmlns="" val="0"/>
                         </a:ext>
                       </a:extLst>
                     </a:blip>
@@ -188,31 +188,7 @@
                           <w:sz w:val="44"/>
                           <w:szCs w:val="44"/>
                         </w:rPr>
-                        <w:t xml:space="preserve">Compra com </w:t>
-                      </w:r>
-                      <w:proofErr w:type="gramStart"/>
-                      <w:r>
-                        <w:rPr>
-                          <w:rFonts w:ascii="Century Gothic" w:hAnsi="Century Gothic"/>
-                          <w:b/>
-                          <w:bCs/>
-                          <w:color w:val="808080" w:themeColor="background1" w:themeShade="80"/>
-                          <w:sz w:val="44"/>
-                          <w:szCs w:val="44"/>
-                        </w:rPr>
-                        <w:t>1</w:t>
-                      </w:r>
-                      <w:proofErr w:type="gramEnd"/>
-                      <w:r>
-                        <w:rPr>
-                          <w:rFonts w:ascii="Century Gothic" w:hAnsi="Century Gothic"/>
-                          <w:b/>
-                          <w:bCs/>
-                          <w:color w:val="808080" w:themeColor="background1" w:themeShade="80"/>
-                          <w:sz w:val="44"/>
-                          <w:szCs w:val="44"/>
-                        </w:rPr>
-                        <w:t xml:space="preserve"> clique</w:t>
+                        <w:t>Compra com 1 clique</w:t>
                       </w:r>
                     </w:p>
                   </w:sdtContent>
@@ -358,33 +334,7 @@
                       <w:sz w:val="36"/>
                       <w:szCs w:val="36"/>
                     </w:rPr>
-                    <w:t xml:space="preserve">Habilitar compra com </w:t>
-                  </w:r>
-                  <w:proofErr w:type="gramStart"/>
-                  <w:r>
-                    <w:rPr>
-                      <w:rFonts w:ascii="Century Gothic" w:hAnsi="Century Gothic"/>
-                      <w:b/>
-                      <w:bCs/>
-                      <w:i/>
-                      <w:color w:val="808080" w:themeColor="background1" w:themeShade="80"/>
-                      <w:sz w:val="36"/>
-                      <w:szCs w:val="36"/>
-                    </w:rPr>
-                    <w:t>1</w:t>
-                  </w:r>
-                  <w:proofErr w:type="gramEnd"/>
-                  <w:r>
-                    <w:rPr>
-                      <w:rFonts w:ascii="Century Gothic" w:hAnsi="Century Gothic"/>
-                      <w:b/>
-                      <w:bCs/>
-                      <w:i/>
-                      <w:color w:val="808080" w:themeColor="background1" w:themeShade="80"/>
-                      <w:sz w:val="36"/>
-                      <w:szCs w:val="36"/>
-                    </w:rPr>
-                    <w:t xml:space="preserve"> clique no site de compras de ingresso</w:t>
+                    <w:t>Habilitar compra com 1 clique no site de compras de ingresso</w:t>
                   </w:r>
                 </w:p>
                 <w:p/>
@@ -402,8 +352,8 @@
           <w:noProof/>
         </w:rPr>
         <w:sectPr>
-          <w:headerReference w:type="default" r:id="rId15"/>
-          <w:footerReference w:type="default" r:id="rId16"/>
+          <w:headerReference w:type="default" r:id="rId14"/>
+          <w:footerReference w:type="default" r:id="rId15"/>
           <w:pgSz w:w="11907" w:h="16839" w:code="9"/>
           <w:pgMar w:top="1417" w:right="1701" w:bottom="1417" w:left="1701" w:header="720" w:footer="1440" w:gutter="0"/>
           <w:pgNumType w:start="1"/>
@@ -442,7 +392,7 @@
       <w:tblPr>
         <w:tblStyle w:val="ListaClara-nfase11"/>
         <w:tblW w:w="9378" w:type="dxa"/>
-        <w:tblLook w:val="04A0" w:firstRow="1" w:lastRow="0" w:firstColumn="1" w:lastColumn="0" w:noHBand="0" w:noVBand="1"/>
+        <w:tblLook w:val="04A0"/>
       </w:tblPr>
       <w:tblGrid>
         <w:gridCol w:w="1278"/>
@@ -452,11 +402,11 @@
       </w:tblGrid>
       <w:tr>
         <w:trPr>
-          <w:cnfStyle w:val="100000000000" w:firstRow="1" w:lastRow="0" w:firstColumn="0" w:lastColumn="0" w:oddVBand="0" w:evenVBand="0" w:oddHBand="0" w:evenHBand="0" w:firstRowFirstColumn="0" w:firstRowLastColumn="0" w:lastRowFirstColumn="0" w:lastRowLastColumn="0"/>
+          <w:cnfStyle w:val="100000000000"/>
         </w:trPr>
         <w:tc>
           <w:tcPr>
-            <w:cnfStyle w:val="001000000000" w:firstRow="0" w:lastRow="0" w:firstColumn="1" w:lastColumn="0" w:oddVBand="0" w:evenVBand="0" w:oddHBand="0" w:evenHBand="0" w:firstRowFirstColumn="0" w:firstRowLastColumn="0" w:lastRowFirstColumn="0" w:lastRowLastColumn="0"/>
+            <w:cnfStyle w:val="001000000000"/>
             <w:tcW w:w="1278" w:type="dxa"/>
           </w:tcPr>
           <w:p>
@@ -485,7 +435,7 @@
             <w:pPr>
               <w:spacing w:before="60" w:after="60"/>
               <w:jc w:val="center"/>
-              <w:cnfStyle w:val="100000000000" w:firstRow="1" w:lastRow="0" w:firstColumn="0" w:lastColumn="0" w:oddVBand="0" w:evenVBand="0" w:oddHBand="0" w:evenHBand="0" w:firstRowFirstColumn="0" w:firstRowLastColumn="0" w:lastRowFirstColumn="0" w:lastRowLastColumn="0"/>
+              <w:cnfStyle w:val="100000000000"/>
               <w:rPr>
                 <w:rFonts w:asciiTheme="minorHAnsi" w:hAnsiTheme="minorHAnsi"/>
                 <w:smallCaps/>
@@ -508,7 +458,7 @@
             <w:pPr>
               <w:spacing w:before="60" w:after="60"/>
               <w:jc w:val="center"/>
-              <w:cnfStyle w:val="100000000000" w:firstRow="1" w:lastRow="0" w:firstColumn="0" w:lastColumn="0" w:oddVBand="0" w:evenVBand="0" w:oddHBand="0" w:evenHBand="0" w:firstRowFirstColumn="0" w:firstRowLastColumn="0" w:lastRowFirstColumn="0" w:lastRowLastColumn="0"/>
+              <w:cnfStyle w:val="100000000000"/>
               <w:rPr>
                 <w:rFonts w:asciiTheme="minorHAnsi" w:hAnsiTheme="minorHAnsi"/>
                 <w:smallCaps/>
@@ -531,7 +481,7 @@
             <w:pPr>
               <w:spacing w:before="60" w:after="60"/>
               <w:jc w:val="center"/>
-              <w:cnfStyle w:val="100000000000" w:firstRow="1" w:lastRow="0" w:firstColumn="0" w:lastColumn="0" w:oddVBand="0" w:evenVBand="0" w:oddHBand="0" w:evenHBand="0" w:firstRowFirstColumn="0" w:firstRowLastColumn="0" w:lastRowFirstColumn="0" w:lastRowLastColumn="0"/>
+              <w:cnfStyle w:val="100000000000"/>
               <w:rPr>
                 <w:rFonts w:asciiTheme="minorHAnsi" w:hAnsiTheme="minorHAnsi"/>
                 <w:smallCaps/>
@@ -549,12 +499,12 @@
       </w:tr>
       <w:tr>
         <w:trPr>
-          <w:cnfStyle w:val="000000100000" w:firstRow="0" w:lastRow="0" w:firstColumn="0" w:lastColumn="0" w:oddVBand="0" w:evenVBand="0" w:oddHBand="1" w:evenHBand="0" w:firstRowFirstColumn="0" w:firstRowLastColumn="0" w:lastRowFirstColumn="0" w:lastRowLastColumn="0"/>
+          <w:cnfStyle w:val="000000100000"/>
           <w:hidden/>
         </w:trPr>
         <w:tc>
           <w:tcPr>
-            <w:cnfStyle w:val="001000000000" w:firstRow="0" w:lastRow="0" w:firstColumn="1" w:lastColumn="0" w:oddVBand="0" w:evenVBand="0" w:oddHBand="0" w:evenHBand="0" w:firstRowFirstColumn="0" w:firstRowLastColumn="0" w:lastRowFirstColumn="0" w:lastRowLastColumn="0"/>
+            <w:cnfStyle w:val="001000000000"/>
             <w:tcW w:w="1278" w:type="dxa"/>
           </w:tcPr>
           <w:p>
@@ -585,7 +535,7 @@
           <w:p>
             <w:pPr>
               <w:jc w:val="center"/>
-              <w:cnfStyle w:val="000000100000" w:firstRow="0" w:lastRow="0" w:firstColumn="0" w:lastColumn="0" w:oddVBand="0" w:evenVBand="0" w:oddHBand="1" w:evenHBand="0" w:firstRowFirstColumn="0" w:firstRowLastColumn="0" w:lastRowFirstColumn="0" w:lastRowLastColumn="0"/>
+              <w:cnfStyle w:val="000000100000"/>
               <w:rPr>
                 <w:rFonts w:asciiTheme="minorHAnsi" w:hAnsiTheme="minorHAnsi"/>
                 <w:vanish/>
@@ -609,7 +559,7 @@
           <w:p>
             <w:pPr>
               <w:jc w:val="center"/>
-              <w:cnfStyle w:val="000000100000" w:firstRow="0" w:lastRow="0" w:firstColumn="0" w:lastColumn="0" w:oddVBand="0" w:evenVBand="0" w:oddHBand="1" w:evenHBand="0" w:firstRowFirstColumn="0" w:firstRowLastColumn="0" w:lastRowFirstColumn="0" w:lastRowLastColumn="0"/>
+              <w:cnfStyle w:val="000000100000"/>
               <w:rPr>
                 <w:rFonts w:asciiTheme="minorHAnsi" w:hAnsiTheme="minorHAnsi"/>
                 <w:vanish/>
@@ -633,7 +583,7 @@
           <w:p>
             <w:pPr>
               <w:jc w:val="center"/>
-              <w:cnfStyle w:val="000000100000" w:firstRow="0" w:lastRow="0" w:firstColumn="0" w:lastColumn="0" w:oddVBand="0" w:evenVBand="0" w:oddHBand="1" w:evenHBand="0" w:firstRowFirstColumn="0" w:firstRowLastColumn="0" w:lastRowFirstColumn="0" w:lastRowLastColumn="0"/>
+              <w:cnfStyle w:val="000000100000"/>
               <w:rPr>
                 <w:rFonts w:asciiTheme="minorHAnsi" w:hAnsiTheme="minorHAnsi"/>
                 <w:vanish/>
@@ -654,7 +604,7 @@
       <w:tr>
         <w:tc>
           <w:tcPr>
-            <w:cnfStyle w:val="001000000000" w:firstRow="0" w:lastRow="0" w:firstColumn="1" w:lastColumn="0" w:oddVBand="0" w:evenVBand="0" w:oddHBand="0" w:evenHBand="0" w:firstRowFirstColumn="0" w:firstRowLastColumn="0" w:lastRowFirstColumn="0" w:lastRowLastColumn="0"/>
+            <w:cnfStyle w:val="001000000000"/>
             <w:tcW w:w="1278" w:type="dxa"/>
           </w:tcPr>
           <w:p>
@@ -665,7 +615,6 @@
                 <w:b w:val="0"/>
               </w:rPr>
             </w:pPr>
-            <w:proofErr w:type="gramStart"/>
             <w:r>
               <w:rPr>
                 <w:rFonts w:asciiTheme="minorHAnsi" w:hAnsiTheme="minorHAnsi"/>
@@ -673,7 +622,6 @@
               </w:rPr>
               <w:t>1</w:t>
             </w:r>
-            <w:proofErr w:type="gramEnd"/>
           </w:p>
         </w:tc>
         <w:tc>
@@ -683,7 +631,7 @@
           <w:p>
             <w:pPr>
               <w:jc w:val="center"/>
-              <w:cnfStyle w:val="000000000000" w:firstRow="0" w:lastRow="0" w:firstColumn="0" w:lastColumn="0" w:oddVBand="0" w:evenVBand="0" w:oddHBand="0" w:evenHBand="0" w:firstRowFirstColumn="0" w:firstRowLastColumn="0" w:lastRowFirstColumn="0" w:lastRowLastColumn="0"/>
+              <w:cnfStyle w:val="000000000000"/>
               <w:rPr>
                 <w:rFonts w:asciiTheme="minorHAnsi" w:hAnsiTheme="minorHAnsi"/>
               </w:rPr>
@@ -703,7 +651,7 @@
           <w:p>
             <w:pPr>
               <w:jc w:val="center"/>
-              <w:cnfStyle w:val="000000000000" w:firstRow="0" w:lastRow="0" w:firstColumn="0" w:lastColumn="0" w:oddVBand="0" w:evenVBand="0" w:oddHBand="0" w:evenHBand="0" w:firstRowFirstColumn="0" w:firstRowLastColumn="0" w:lastRowFirstColumn="0" w:lastRowLastColumn="0"/>
+              <w:cnfStyle w:val="000000000000"/>
               <w:rPr>
                 <w:rFonts w:asciiTheme="minorHAnsi" w:hAnsiTheme="minorHAnsi"/>
               </w:rPr>
@@ -723,7 +671,7 @@
           <w:p>
             <w:pPr>
               <w:jc w:val="center"/>
-              <w:cnfStyle w:val="000000000000" w:firstRow="0" w:lastRow="0" w:firstColumn="0" w:lastColumn="0" w:oddVBand="0" w:evenVBand="0" w:oddHBand="0" w:evenHBand="0" w:firstRowFirstColumn="0" w:firstRowLastColumn="0" w:lastRowFirstColumn="0" w:lastRowLastColumn="0"/>
+              <w:cnfStyle w:val="000000000000"/>
               <w:rPr>
                 <w:rFonts w:asciiTheme="minorHAnsi" w:hAnsiTheme="minorHAnsi"/>
               </w:rPr>
@@ -739,11 +687,95 @@
       </w:tr>
       <w:tr>
         <w:trPr>
-          <w:cnfStyle w:val="000000100000" w:firstRow="0" w:lastRow="0" w:firstColumn="0" w:lastColumn="0" w:oddVBand="0" w:evenVBand="0" w:oddHBand="1" w:evenHBand="0" w:firstRowFirstColumn="0" w:firstRowLastColumn="0" w:lastRowFirstColumn="0" w:lastRowLastColumn="0"/>
+          <w:cnfStyle w:val="000000100000"/>
         </w:trPr>
         <w:tc>
           <w:tcPr>
-            <w:cnfStyle w:val="001000000000" w:firstRow="0" w:lastRow="0" w:firstColumn="1" w:lastColumn="0" w:oddVBand="0" w:evenVBand="0" w:oddHBand="0" w:evenHBand="0" w:firstRowFirstColumn="0" w:firstRowLastColumn="0" w:lastRowFirstColumn="0" w:lastRowLastColumn="0"/>
+            <w:cnfStyle w:val="001000000000"/>
+            <w:tcW w:w="1278" w:type="dxa"/>
+          </w:tcPr>
+          <w:p>
+            <w:pPr>
+              <w:jc w:val="center"/>
+              <w:rPr>
+                <w:rFonts w:asciiTheme="minorHAnsi" w:hAnsiTheme="minorHAnsi"/>
+                <w:b w:val="0"/>
+              </w:rPr>
+            </w:pPr>
+            <w:r>
+              <w:rPr>
+                <w:rFonts w:asciiTheme="minorHAnsi" w:hAnsiTheme="minorHAnsi"/>
+                <w:b w:val="0"/>
+              </w:rPr>
+              <w:t>2</w:t>
+            </w:r>
+          </w:p>
+        </w:tc>
+        <w:tc>
+          <w:tcPr>
+            <w:tcW w:w="1980" w:type="dxa"/>
+          </w:tcPr>
+          <w:p>
+            <w:pPr>
+              <w:jc w:val="center"/>
+              <w:cnfStyle w:val="000000100000"/>
+              <w:rPr>
+                <w:rFonts w:asciiTheme="minorHAnsi" w:hAnsiTheme="minorHAnsi"/>
+              </w:rPr>
+            </w:pPr>
+            <w:r>
+              <w:rPr>
+                <w:rFonts w:asciiTheme="minorHAnsi" w:hAnsiTheme="minorHAnsi"/>
+              </w:rPr>
+              <w:t>01/08/2011</w:t>
+            </w:r>
+          </w:p>
+        </w:tc>
+        <w:tc>
+          <w:tcPr>
+            <w:tcW w:w="2520" w:type="dxa"/>
+          </w:tcPr>
+          <w:p>
+            <w:pPr>
+              <w:jc w:val="center"/>
+              <w:cnfStyle w:val="000000100000"/>
+              <w:rPr>
+                <w:rFonts w:asciiTheme="minorHAnsi" w:hAnsiTheme="minorHAnsi"/>
+              </w:rPr>
+            </w:pPr>
+            <w:r>
+              <w:rPr>
+                <w:rFonts w:asciiTheme="minorHAnsi" w:hAnsiTheme="minorHAnsi"/>
+              </w:rPr>
+              <w:t>Jefferson Ferreira</w:t>
+            </w:r>
+          </w:p>
+        </w:tc>
+        <w:tc>
+          <w:tcPr>
+            <w:tcW w:w="3600" w:type="dxa"/>
+          </w:tcPr>
+          <w:p>
+            <w:pPr>
+              <w:jc w:val="center"/>
+              <w:cnfStyle w:val="000000100000"/>
+              <w:rPr>
+                <w:rFonts w:asciiTheme="minorHAnsi" w:hAnsiTheme="minorHAnsi"/>
+              </w:rPr>
+            </w:pPr>
+            <w:r>
+              <w:rPr>
+                <w:rFonts w:asciiTheme="minorHAnsi" w:hAnsiTheme="minorHAnsi"/>
+              </w:rPr>
+              <w:t>Inclusão da Estimativa de Horas</w:t>
+            </w:r>
+          </w:p>
+        </w:tc>
+      </w:tr>
+      <w:tr>
+        <w:tc>
+          <w:tcPr>
+            <w:cnfStyle w:val="001000000000"/>
             <w:tcW w:w="1278" w:type="dxa"/>
           </w:tcPr>
           <w:p>
@@ -763,7 +795,7 @@
           <w:p>
             <w:pPr>
               <w:jc w:val="center"/>
-              <w:cnfStyle w:val="000000100000" w:firstRow="0" w:lastRow="0" w:firstColumn="0" w:lastColumn="0" w:oddVBand="0" w:evenVBand="0" w:oddHBand="1" w:evenHBand="0" w:firstRowFirstColumn="0" w:firstRowLastColumn="0" w:lastRowFirstColumn="0" w:lastRowLastColumn="0"/>
+              <w:cnfStyle w:val="000000000000"/>
               <w:rPr>
                 <w:rFonts w:asciiTheme="minorHAnsi" w:hAnsiTheme="minorHAnsi"/>
               </w:rPr>
@@ -777,7 +809,7 @@
           <w:p>
             <w:pPr>
               <w:jc w:val="center"/>
-              <w:cnfStyle w:val="000000100000" w:firstRow="0" w:lastRow="0" w:firstColumn="0" w:lastColumn="0" w:oddVBand="0" w:evenVBand="0" w:oddHBand="1" w:evenHBand="0" w:firstRowFirstColumn="0" w:firstRowLastColumn="0" w:lastRowFirstColumn="0" w:lastRowLastColumn="0"/>
+              <w:cnfStyle w:val="000000000000"/>
               <w:rPr>
                 <w:rFonts w:asciiTheme="minorHAnsi" w:hAnsiTheme="minorHAnsi"/>
               </w:rPr>
@@ -791,7 +823,7 @@
           <w:p>
             <w:pPr>
               <w:jc w:val="center"/>
-              <w:cnfStyle w:val="000000100000" w:firstRow="0" w:lastRow="0" w:firstColumn="0" w:lastColumn="0" w:oddVBand="0" w:evenVBand="0" w:oddHBand="1" w:evenHBand="0" w:firstRowFirstColumn="0" w:firstRowLastColumn="0" w:lastRowFirstColumn="0" w:lastRowLastColumn="0"/>
+              <w:cnfStyle w:val="000000000000"/>
               <w:rPr>
                 <w:rFonts w:asciiTheme="minorHAnsi" w:hAnsiTheme="minorHAnsi"/>
               </w:rPr>
@@ -800,9 +832,12 @@
         </w:tc>
       </w:tr>
       <w:tr>
+        <w:trPr>
+          <w:cnfStyle w:val="000000100000"/>
+        </w:trPr>
         <w:tc>
           <w:tcPr>
-            <w:cnfStyle w:val="001000000000" w:firstRow="0" w:lastRow="0" w:firstColumn="1" w:lastColumn="0" w:oddVBand="0" w:evenVBand="0" w:oddHBand="0" w:evenHBand="0" w:firstRowFirstColumn="0" w:firstRowLastColumn="0" w:lastRowFirstColumn="0" w:lastRowLastColumn="0"/>
+            <w:cnfStyle w:val="001000000000"/>
             <w:tcW w:w="1278" w:type="dxa"/>
           </w:tcPr>
           <w:p>
@@ -822,7 +857,7 @@
           <w:p>
             <w:pPr>
               <w:jc w:val="center"/>
-              <w:cnfStyle w:val="000000000000" w:firstRow="0" w:lastRow="0" w:firstColumn="0" w:lastColumn="0" w:oddVBand="0" w:evenVBand="0" w:oddHBand="0" w:evenHBand="0" w:firstRowFirstColumn="0" w:firstRowLastColumn="0" w:lastRowFirstColumn="0" w:lastRowLastColumn="0"/>
+              <w:cnfStyle w:val="000000100000"/>
               <w:rPr>
                 <w:rFonts w:asciiTheme="minorHAnsi" w:hAnsiTheme="minorHAnsi"/>
               </w:rPr>
@@ -836,7 +871,7 @@
           <w:p>
             <w:pPr>
               <w:jc w:val="center"/>
-              <w:cnfStyle w:val="000000000000" w:firstRow="0" w:lastRow="0" w:firstColumn="0" w:lastColumn="0" w:oddVBand="0" w:evenVBand="0" w:oddHBand="0" w:evenHBand="0" w:firstRowFirstColumn="0" w:firstRowLastColumn="0" w:lastRowFirstColumn="0" w:lastRowLastColumn="0"/>
+              <w:cnfStyle w:val="000000100000"/>
               <w:rPr>
                 <w:rFonts w:asciiTheme="minorHAnsi" w:hAnsiTheme="minorHAnsi"/>
               </w:rPr>
@@ -850,69 +885,7 @@
           <w:p>
             <w:pPr>
               <w:jc w:val="center"/>
-              <w:cnfStyle w:val="000000000000" w:firstRow="0" w:lastRow="0" w:firstColumn="0" w:lastColumn="0" w:oddVBand="0" w:evenVBand="0" w:oddHBand="0" w:evenHBand="0" w:firstRowFirstColumn="0" w:firstRowLastColumn="0" w:lastRowFirstColumn="0" w:lastRowLastColumn="0"/>
-              <w:rPr>
-                <w:rFonts w:asciiTheme="minorHAnsi" w:hAnsiTheme="minorHAnsi"/>
-              </w:rPr>
-            </w:pPr>
-          </w:p>
-        </w:tc>
-      </w:tr>
-      <w:tr>
-        <w:trPr>
-          <w:cnfStyle w:val="000000100000" w:firstRow="0" w:lastRow="0" w:firstColumn="0" w:lastColumn="0" w:oddVBand="0" w:evenVBand="0" w:oddHBand="1" w:evenHBand="0" w:firstRowFirstColumn="0" w:firstRowLastColumn="0" w:lastRowFirstColumn="0" w:lastRowLastColumn="0"/>
-        </w:trPr>
-        <w:tc>
-          <w:tcPr>
-            <w:cnfStyle w:val="001000000000" w:firstRow="0" w:lastRow="0" w:firstColumn="1" w:lastColumn="0" w:oddVBand="0" w:evenVBand="0" w:oddHBand="0" w:evenHBand="0" w:firstRowFirstColumn="0" w:firstRowLastColumn="0" w:lastRowFirstColumn="0" w:lastRowLastColumn="0"/>
-            <w:tcW w:w="1278" w:type="dxa"/>
-          </w:tcPr>
-          <w:p>
-            <w:pPr>
-              <w:jc w:val="center"/>
-              <w:rPr>
-                <w:rFonts w:asciiTheme="minorHAnsi" w:hAnsiTheme="minorHAnsi"/>
-                <w:b w:val="0"/>
-              </w:rPr>
-            </w:pPr>
-          </w:p>
-        </w:tc>
-        <w:tc>
-          <w:tcPr>
-            <w:tcW w:w="1980" w:type="dxa"/>
-          </w:tcPr>
-          <w:p>
-            <w:pPr>
-              <w:jc w:val="center"/>
-              <w:cnfStyle w:val="000000100000" w:firstRow="0" w:lastRow="0" w:firstColumn="0" w:lastColumn="0" w:oddVBand="0" w:evenVBand="0" w:oddHBand="1" w:evenHBand="0" w:firstRowFirstColumn="0" w:firstRowLastColumn="0" w:lastRowFirstColumn="0" w:lastRowLastColumn="0"/>
-              <w:rPr>
-                <w:rFonts w:asciiTheme="minorHAnsi" w:hAnsiTheme="minorHAnsi"/>
-              </w:rPr>
-            </w:pPr>
-          </w:p>
-        </w:tc>
-        <w:tc>
-          <w:tcPr>
-            <w:tcW w:w="2520" w:type="dxa"/>
-          </w:tcPr>
-          <w:p>
-            <w:pPr>
-              <w:jc w:val="center"/>
-              <w:cnfStyle w:val="000000100000" w:firstRow="0" w:lastRow="0" w:firstColumn="0" w:lastColumn="0" w:oddVBand="0" w:evenVBand="0" w:oddHBand="1" w:evenHBand="0" w:firstRowFirstColumn="0" w:firstRowLastColumn="0" w:lastRowFirstColumn="0" w:lastRowLastColumn="0"/>
-              <w:rPr>
-                <w:rFonts w:asciiTheme="minorHAnsi" w:hAnsiTheme="minorHAnsi"/>
-              </w:rPr>
-            </w:pPr>
-          </w:p>
-        </w:tc>
-        <w:tc>
-          <w:tcPr>
-            <w:tcW w:w="3600" w:type="dxa"/>
-          </w:tcPr>
-          <w:p>
-            <w:pPr>
-              <w:jc w:val="center"/>
-              <w:cnfStyle w:val="000000100000" w:firstRow="0" w:lastRow="0" w:firstColumn="0" w:lastColumn="0" w:oddVBand="0" w:evenVBand="0" w:oddHBand="1" w:evenHBand="0" w:firstRowFirstColumn="0" w:firstRowLastColumn="0" w:lastRowFirstColumn="0" w:lastRowLastColumn="0"/>
+              <w:cnfStyle w:val="000000100000"/>
               <w:rPr>
                 <w:rFonts w:asciiTheme="minorHAnsi" w:hAnsiTheme="minorHAnsi"/>
               </w:rPr>
@@ -1027,7 +1000,7 @@
       <w:r>
         <w:fldChar w:fldCharType="separate"/>
       </w:r>
-      <w:hyperlink w:anchor="_Toc299551757" w:history="1">
+      <w:hyperlink w:anchor="_Toc299969760" w:history="1">
         <w:r>
           <w:rPr>
             <w:rStyle w:val="Hyperlink"/>
@@ -1066,7 +1039,7 @@
           <w:rPr>
             <w:webHidden/>
           </w:rPr>
-          <w:instrText xml:space="preserve"> PAGEREF _Toc299551757 \h </w:instrText>
+          <w:instrText xml:space="preserve"> PAGEREF _Toc299969760 \h </w:instrText>
         </w:r>
         <w:r>
           <w:rPr>
@@ -1104,7 +1077,7 @@
           <w:lang w:eastAsia="pt-BR"/>
         </w:rPr>
       </w:pPr>
-      <w:hyperlink w:anchor="_Toc299551758" w:history="1">
+      <w:hyperlink w:anchor="_Toc299969761" w:history="1">
         <w:r>
           <w:rPr>
             <w:rStyle w:val="Hyperlink"/>
@@ -1143,7 +1116,7 @@
           <w:rPr>
             <w:webHidden/>
           </w:rPr>
-          <w:instrText xml:space="preserve"> PAGEREF _Toc299551758 \h </w:instrText>
+          <w:instrText xml:space="preserve"> PAGEREF _Toc299969761 \h </w:instrText>
         </w:r>
         <w:r>
           <w:rPr>
@@ -1181,7 +1154,7 @@
           <w:lang w:eastAsia="pt-BR"/>
         </w:rPr>
       </w:pPr>
-      <w:hyperlink w:anchor="_Toc299551759" w:history="1">
+      <w:hyperlink w:anchor="_Toc299969762" w:history="1">
         <w:r>
           <w:rPr>
             <w:rStyle w:val="Hyperlink"/>
@@ -1220,7 +1193,7 @@
           <w:rPr>
             <w:webHidden/>
           </w:rPr>
-          <w:instrText xml:space="preserve"> PAGEREF _Toc299551759 \h </w:instrText>
+          <w:instrText xml:space="preserve"> PAGEREF _Toc299969762 \h </w:instrText>
         </w:r>
         <w:r>
           <w:rPr>
@@ -1257,7 +1230,7 @@
           <w:lang w:eastAsia="pt-BR"/>
         </w:rPr>
       </w:pPr>
-      <w:hyperlink w:anchor="_Toc299551760" w:history="1">
+      <w:hyperlink w:anchor="_Toc299969763" w:history="1">
         <w:r>
           <w:rPr>
             <w:rStyle w:val="Hyperlink"/>
@@ -1300,7 +1273,7 @@
             <w:noProof/>
             <w:webHidden/>
           </w:rPr>
-          <w:instrText xml:space="preserve"> PAGEREF _Toc299551760 \h </w:instrText>
+          <w:instrText xml:space="preserve"> PAGEREF _Toc299969763 \h </w:instrText>
         </w:r>
         <w:r>
           <w:rPr>
@@ -1341,7 +1314,7 @@
           <w:lang w:eastAsia="pt-BR"/>
         </w:rPr>
       </w:pPr>
-      <w:hyperlink w:anchor="_Toc299551761" w:history="1">
+      <w:hyperlink w:anchor="_Toc299969764" w:history="1">
         <w:r>
           <w:rPr>
             <w:rStyle w:val="Hyperlink"/>
@@ -1384,7 +1357,7 @@
             <w:noProof/>
             <w:webHidden/>
           </w:rPr>
-          <w:instrText xml:space="preserve"> PAGEREF _Toc299551761 \h </w:instrText>
+          <w:instrText xml:space="preserve"> PAGEREF _Toc299969764 \h </w:instrText>
         </w:r>
         <w:r>
           <w:rPr>
@@ -1425,7 +1398,7 @@
           <w:lang w:eastAsia="pt-BR"/>
         </w:rPr>
       </w:pPr>
-      <w:hyperlink w:anchor="_Toc299551762" w:history="1">
+      <w:hyperlink w:anchor="_Toc299969765" w:history="1">
         <w:r>
           <w:rPr>
             <w:rStyle w:val="Hyperlink"/>
@@ -1468,7 +1441,7 @@
             <w:noProof/>
             <w:webHidden/>
           </w:rPr>
-          <w:instrText xml:space="preserve"> PAGEREF _Toc299551762 \h </w:instrText>
+          <w:instrText xml:space="preserve"> PAGEREF _Toc299969765 \h </w:instrText>
         </w:r>
         <w:r>
           <w:rPr>
@@ -1509,7 +1482,7 @@
           <w:lang w:eastAsia="pt-BR"/>
         </w:rPr>
       </w:pPr>
-      <w:hyperlink w:anchor="_Toc299551763" w:history="1">
+      <w:hyperlink w:anchor="_Toc299969766" w:history="1">
         <w:r>
           <w:rPr>
             <w:rStyle w:val="Hyperlink"/>
@@ -1552,7 +1525,7 @@
             <w:noProof/>
             <w:webHidden/>
           </w:rPr>
-          <w:instrText xml:space="preserve"> PAGEREF _Toc299551763 \h </w:instrText>
+          <w:instrText xml:space="preserve"> PAGEREF _Toc299969766 \h </w:instrText>
         </w:r>
         <w:r>
           <w:rPr>
@@ -1572,7 +1545,7 @@
             <w:noProof/>
             <w:webHidden/>
           </w:rPr>
-          <w:t>6</w:t>
+          <w:t>5</w:t>
         </w:r>
         <w:r>
           <w:rPr>
@@ -1594,7 +1567,7 @@
           <w:lang w:eastAsia="pt-BR"/>
         </w:rPr>
       </w:pPr>
-      <w:hyperlink w:anchor="_Toc299551764" w:history="1">
+      <w:hyperlink w:anchor="_Toc299969767" w:history="1">
         <w:r>
           <w:rPr>
             <w:rStyle w:val="Hyperlink"/>
@@ -1635,7 +1608,7 @@
             <w:noProof/>
             <w:webHidden/>
           </w:rPr>
-          <w:instrText xml:space="preserve"> PAGEREF _Toc299551764 \h </w:instrText>
+          <w:instrText xml:space="preserve"> PAGEREF _Toc299969767 \h </w:instrText>
         </w:r>
         <w:r>
           <w:rPr>
@@ -1677,7 +1650,7 @@
           <w:lang w:eastAsia="pt-BR"/>
         </w:rPr>
       </w:pPr>
-      <w:hyperlink w:anchor="_Toc299551765" w:history="1">
+      <w:hyperlink w:anchor="_Toc299969768" w:history="1">
         <w:r>
           <w:rPr>
             <w:rStyle w:val="Hyperlink"/>
@@ -1718,7 +1691,7 @@
             <w:noProof/>
             <w:webHidden/>
           </w:rPr>
-          <w:instrText xml:space="preserve"> PAGEREF _Toc299551765 \h </w:instrText>
+          <w:instrText xml:space="preserve"> PAGEREF _Toc299969768 \h </w:instrText>
         </w:r>
         <w:r>
           <w:rPr>
@@ -1743,6 +1716,83 @@
         <w:r>
           <w:rPr>
             <w:noProof/>
+            <w:webHidden/>
+          </w:rPr>
+          <w:fldChar w:fldCharType="end"/>
+        </w:r>
+      </w:hyperlink>
+    </w:p>
+    <w:p>
+      <w:pPr>
+        <w:pStyle w:val="Sumrio1"/>
+        <w:rPr>
+          <w:rFonts w:asciiTheme="minorHAnsi" w:hAnsiTheme="minorHAnsi"/>
+          <w:b w:val="0"/>
+          <w:sz w:val="22"/>
+          <w:szCs w:val="22"/>
+          <w:lang w:eastAsia="pt-BR"/>
+        </w:rPr>
+      </w:pPr>
+      <w:hyperlink w:anchor="_Toc299969769" w:history="1">
+        <w:r>
+          <w:rPr>
+            <w:rStyle w:val="Hyperlink"/>
+          </w:rPr>
+          <w:t>4.</w:t>
+        </w:r>
+        <w:r>
+          <w:rPr>
+            <w:rFonts w:asciiTheme="minorHAnsi" w:hAnsiTheme="minorHAnsi"/>
+            <w:b w:val="0"/>
+            <w:sz w:val="22"/>
+            <w:szCs w:val="22"/>
+            <w:lang w:eastAsia="pt-BR"/>
+          </w:rPr>
+          <w:tab/>
+        </w:r>
+        <w:r>
+          <w:rPr>
+            <w:rStyle w:val="Hyperlink"/>
+          </w:rPr>
+          <w:t>Telas Auxiliares</w:t>
+        </w:r>
+        <w:r>
+          <w:rPr>
+            <w:webHidden/>
+          </w:rPr>
+          <w:tab/>
+        </w:r>
+        <w:r>
+          <w:rPr>
+            <w:webHidden/>
+          </w:rPr>
+          <w:fldChar w:fldCharType="begin"/>
+        </w:r>
+        <w:r>
+          <w:rPr>
+            <w:webHidden/>
+          </w:rPr>
+          <w:instrText xml:space="preserve"> PAGEREF _Toc299969769 \h </w:instrText>
+        </w:r>
+        <w:r>
+          <w:rPr>
+            <w:webHidden/>
+          </w:rPr>
+        </w:r>
+        <w:r>
+          <w:rPr>
+            <w:webHidden/>
+          </w:rPr>
+          <w:fldChar w:fldCharType="separate"/>
+        </w:r>
+        <w:r>
+          <w:rPr>
+            <w:webHidden/>
+          </w:rPr>
+          <w:t>8</w:t>
+        </w:r>
+        <w:r>
+          <w:rPr>
             <w:webHidden/>
           </w:rPr>
           <w:fldChar w:fldCharType="end"/>
@@ -1759,13 +1809,13 @@
           <w:lang w:eastAsia="pt-BR"/>
         </w:rPr>
       </w:pPr>
-      <w:hyperlink w:anchor="_Toc299551766" w:history="1">
+      <w:hyperlink w:anchor="_Toc299969770" w:history="1">
         <w:r>
           <w:rPr>
             <w:rStyle w:val="Hyperlink"/>
             <w:noProof/>
           </w:rPr>
-          <w:t>3.5</w:t>
+          <w:t>4.1</w:t>
         </w:r>
         <w:r>
           <w:rPr>
@@ -1802,7 +1852,7 @@
             <w:noProof/>
             <w:webHidden/>
           </w:rPr>
-          <w:instrText xml:space="preserve"> PAGEREF _Toc299551766 \h </w:instrText>
+          <w:instrText xml:space="preserve"> PAGEREF _Toc299969770 \h </w:instrText>
         </w:r>
         <w:r>
           <w:rPr>
@@ -1822,7 +1872,7 @@
             <w:noProof/>
             <w:webHidden/>
           </w:rPr>
-          <w:t>9</w:t>
+          <w:t>8</w:t>
         </w:r>
         <w:r>
           <w:rPr>
@@ -1843,13 +1893,13 @@
           <w:lang w:eastAsia="pt-BR"/>
         </w:rPr>
       </w:pPr>
-      <w:hyperlink w:anchor="_Toc299551767" w:history="1">
+      <w:hyperlink w:anchor="_Toc299969771" w:history="1">
         <w:r>
           <w:rPr>
             <w:rStyle w:val="Hyperlink"/>
             <w:noProof/>
           </w:rPr>
-          <w:t>3.6</w:t>
+          <w:t>4.2</w:t>
         </w:r>
         <w:r>
           <w:rPr>
@@ -1886,7 +1936,7 @@
             <w:noProof/>
             <w:webHidden/>
           </w:rPr>
-          <w:instrText xml:space="preserve"> PAGEREF _Toc299551767 \h </w:instrText>
+          <w:instrText xml:space="preserve"> PAGEREF _Toc299969771 \h </w:instrText>
         </w:r>
         <w:r>
           <w:rPr>
@@ -1906,11 +1956,165 @@
             <w:noProof/>
             <w:webHidden/>
           </w:rPr>
+          <w:t>9</w:t>
+        </w:r>
+        <w:r>
+          <w:rPr>
+            <w:noProof/>
+            <w:webHidden/>
+          </w:rPr>
+          <w:fldChar w:fldCharType="end"/>
+        </w:r>
+      </w:hyperlink>
+    </w:p>
+    <w:p>
+      <w:pPr>
+        <w:pStyle w:val="Sumrio1"/>
+        <w:rPr>
+          <w:rFonts w:asciiTheme="minorHAnsi" w:hAnsiTheme="minorHAnsi"/>
+          <w:b w:val="0"/>
+          <w:sz w:val="22"/>
+          <w:szCs w:val="22"/>
+          <w:lang w:eastAsia="pt-BR"/>
+        </w:rPr>
+      </w:pPr>
+      <w:hyperlink w:anchor="_Toc299969772" w:history="1">
+        <w:r>
+          <w:rPr>
+            <w:rStyle w:val="Hyperlink"/>
+          </w:rPr>
+          <w:t>5.</w:t>
+        </w:r>
+        <w:r>
+          <w:rPr>
+            <w:rFonts w:asciiTheme="minorHAnsi" w:hAnsiTheme="minorHAnsi"/>
+            <w:b w:val="0"/>
+            <w:sz w:val="22"/>
+            <w:szCs w:val="22"/>
+            <w:lang w:eastAsia="pt-BR"/>
+          </w:rPr>
+          <w:tab/>
+        </w:r>
+        <w:r>
+          <w:rPr>
+            <w:rStyle w:val="Hyperlink"/>
+          </w:rPr>
+          <w:t>Webservices</w:t>
+        </w:r>
+        <w:r>
+          <w:rPr>
+            <w:webHidden/>
+          </w:rPr>
+          <w:tab/>
+        </w:r>
+        <w:r>
+          <w:rPr>
+            <w:webHidden/>
+          </w:rPr>
+          <w:fldChar w:fldCharType="begin"/>
+        </w:r>
+        <w:r>
+          <w:rPr>
+            <w:webHidden/>
+          </w:rPr>
+          <w:instrText xml:space="preserve"> PAGEREF _Toc299969772 \h </w:instrText>
+        </w:r>
+        <w:r>
+          <w:rPr>
+            <w:webHidden/>
+          </w:rPr>
+        </w:r>
+        <w:r>
+          <w:rPr>
+            <w:webHidden/>
+          </w:rPr>
+          <w:fldChar w:fldCharType="separate"/>
+        </w:r>
+        <w:r>
+          <w:rPr>
+            <w:webHidden/>
+          </w:rPr>
           <w:t>10</w:t>
         </w:r>
         <w:r>
           <w:rPr>
-            <w:noProof/>
+            <w:webHidden/>
+          </w:rPr>
+          <w:fldChar w:fldCharType="end"/>
+        </w:r>
+      </w:hyperlink>
+    </w:p>
+    <w:p>
+      <w:pPr>
+        <w:pStyle w:val="Sumrio1"/>
+        <w:rPr>
+          <w:rFonts w:asciiTheme="minorHAnsi" w:hAnsiTheme="minorHAnsi"/>
+          <w:b w:val="0"/>
+          <w:sz w:val="22"/>
+          <w:szCs w:val="22"/>
+          <w:lang w:eastAsia="pt-BR"/>
+        </w:rPr>
+      </w:pPr>
+      <w:hyperlink w:anchor="_Toc299969773" w:history="1">
+        <w:r>
+          <w:rPr>
+            <w:rStyle w:val="Hyperlink"/>
+          </w:rPr>
+          <w:t>6.</w:t>
+        </w:r>
+        <w:r>
+          <w:rPr>
+            <w:rFonts w:asciiTheme="minorHAnsi" w:hAnsiTheme="minorHAnsi"/>
+            <w:b w:val="0"/>
+            <w:sz w:val="22"/>
+            <w:szCs w:val="22"/>
+            <w:lang w:eastAsia="pt-BR"/>
+          </w:rPr>
+          <w:tab/>
+        </w:r>
+        <w:r>
+          <w:rPr>
+            <w:rStyle w:val="Hyperlink"/>
+          </w:rPr>
+          <w:t>Estimativa de Horas</w:t>
+        </w:r>
+        <w:r>
+          <w:rPr>
+            <w:webHidden/>
+          </w:rPr>
+          <w:tab/>
+        </w:r>
+        <w:r>
+          <w:rPr>
+            <w:webHidden/>
+          </w:rPr>
+          <w:fldChar w:fldCharType="begin"/>
+        </w:r>
+        <w:r>
+          <w:rPr>
+            <w:webHidden/>
+          </w:rPr>
+          <w:instrText xml:space="preserve"> PAGEREF _Toc299969773 \h </w:instrText>
+        </w:r>
+        <w:r>
+          <w:rPr>
+            <w:webHidden/>
+          </w:rPr>
+        </w:r>
+        <w:r>
+          <w:rPr>
+            <w:webHidden/>
+          </w:rPr>
+          <w:fldChar w:fldCharType="separate"/>
+        </w:r>
+        <w:r>
+          <w:rPr>
+            <w:webHidden/>
+          </w:rPr>
+          <w:t>10</w:t>
+        </w:r>
+        <w:r>
+          <w:rPr>
             <w:webHidden/>
           </w:rPr>
           <w:fldChar w:fldCharType="end"/>
@@ -1981,7 +2185,7 @@
       </w:r>
       <w:bookmarkStart w:id="0" w:name="_Toc294095130"/>
       <w:bookmarkStart w:id="1" w:name="_Toc224716838"/>
-      <w:bookmarkStart w:id="2" w:name="_Toc299551757"/>
+      <w:bookmarkStart w:id="2" w:name="_Toc299969760"/>
       <w:r>
         <w:lastRenderedPageBreak/>
         <w:t>Objetivos do d</w:t>
@@ -1997,15 +2201,7 @@
         <w:t xml:space="preserve">Este documento especifica </w:t>
       </w:r>
       <w:r>
-        <w:t xml:space="preserve">o processo de compra com </w:t>
-      </w:r>
-      <w:proofErr w:type="gramStart"/>
-      <w:r>
-        <w:t>1</w:t>
-      </w:r>
-      <w:proofErr w:type="gramEnd"/>
-      <w:r>
-        <w:t xml:space="preserve"> clique a ser aplicado para o site compreingressos.com, visando facilitar a compra de ingressos de clientes recorrentes.</w:t>
+        <w:t>o processo de compra com 1 clique a ser aplicado para o site compreingressos.com, visando facilitar a compra de ingressos de clientes recorrentes.</w:t>
       </w:r>
     </w:p>
     <w:p>
@@ -2013,7 +2209,7 @@
         <w:pStyle w:val="Ttulo1"/>
       </w:pPr>
       <w:bookmarkStart w:id="3" w:name="_Toc294095131"/>
-      <w:bookmarkStart w:id="4" w:name="_Toc299551758"/>
+      <w:bookmarkStart w:id="4" w:name="_Toc299969761"/>
       <w:r>
         <w:t>Visão geral do processo</w:t>
       </w:r>
@@ -2027,7 +2223,7 @@
           <w:lang w:eastAsia="pt-BR"/>
         </w:rPr>
         <w:drawing>
-          <wp:inline distT="0" distB="0" distL="0" distR="0" wp14:anchorId="7F70C209" wp14:editId="23D0C95C">
+          <wp:inline distT="0" distB="0" distL="0" distR="0">
             <wp:extent cx="5398936" cy="3309414"/>
             <wp:effectExtent l="0" t="0" r="0" b="5715"/>
             <wp:docPr id="247" name="Imagem 247"/>
@@ -2042,7 +2238,7 @@
                     <pic:cNvPicPr/>
                   </pic:nvPicPr>
                   <pic:blipFill rotWithShape="1">
-                    <a:blip r:embed="rId17"/>
+                    <a:blip r:embed="rId16" cstate="print"/>
                     <a:srcRect l="17247" t="21226" r="16816" b="14108"/>
                     <a:stretch/>
                   </pic:blipFill>
@@ -2059,7 +2255,7 @@
                     </a:ln>
                     <a:extLst>
                       <a:ext uri="{53640926-AAD7-44D8-BBD7-CCE9431645EC}">
-                        <a14:shadowObscured xmlns:a14="http://schemas.microsoft.com/office/drawing/2010/main"/>
+                        <a14:shadowObscured xmlns:a14="http://schemas.microsoft.com/office/drawing/2010/main" xmlns:wps="http://schemas.microsoft.com/office/word/2010/wordprocessingShape" xmlns:wpi="http://schemas.microsoft.com/office/word/2010/wordprocessingInk" xmlns:wpg="http://schemas.microsoft.com/office/word/2010/wordprocessingGroup" xmlns:w14="http://schemas.microsoft.com/office/word/2010/wordml" xmlns:w="http://schemas.openxmlformats.org/wordprocessingml/2006/main" xmlns:w10="urn:schemas-microsoft-com:office:word" xmlns:wp14="http://schemas.microsoft.com/office/word/2010/wordprocessingDrawing" xmlns:v="urn:schemas-microsoft-com:vml" xmlns:o="urn:schemas-microsoft-com:office:office" xmlns:mc="http://schemas.openxmlformats.org/markup-compatibility/2006" xmlns:wpc="http://schemas.microsoft.com/office/word/2010/wordprocessingCanvas" xmlns=""/>
                       </a:ext>
                     </a:extLst>
                   </pic:spPr>
@@ -2091,7 +2287,7 @@
       <w:pPr>
         <w:pStyle w:val="Ttulo1"/>
       </w:pPr>
-      <w:bookmarkStart w:id="5" w:name="_Toc299551759"/>
+      <w:bookmarkStart w:id="5" w:name="_Toc299969762"/>
       <w:r>
         <w:lastRenderedPageBreak/>
         <w:t>Descrição do Processo</w:t>
@@ -2105,18 +2301,9 @@
       <w:pPr>
         <w:pStyle w:val="Ttulo2"/>
       </w:pPr>
-      <w:bookmarkStart w:id="6" w:name="_Toc299551760"/>
-      <w:r>
-        <w:t>E</w:t>
-      </w:r>
-      <w:r>
-        <w:t>tapa 1</w:t>
-      </w:r>
-      <w:r>
-        <w:t xml:space="preserve"> – Selecionar </w:t>
-      </w:r>
-      <w:r>
-        <w:t>Quantidade de Ingressos</w:t>
+      <w:bookmarkStart w:id="6" w:name="_Toc299969763"/>
+      <w:r>
+        <w:t>Etapa 1 – Selecionar Quantidade de Ingressos</w:t>
       </w:r>
       <w:bookmarkEnd w:id="6"/>
     </w:p>
@@ -2129,7 +2316,7 @@
       <w:pPr>
         <w:pStyle w:val="Ttulo2"/>
       </w:pPr>
-      <w:bookmarkStart w:id="7" w:name="_Toc299551761"/>
+      <w:bookmarkStart w:id="7" w:name="_Toc299969764"/>
       <w:r>
         <w:t>Etapa 2</w:t>
       </w:r>
@@ -2140,15 +2327,7 @@
     </w:p>
     <w:p>
       <w:r>
-        <w:t xml:space="preserve">Nesta tela o cliente seleciona os tipos de ingresso e a forma de entrega. Será incluído também o botão para iniciar o processo de compra com </w:t>
-      </w:r>
-      <w:proofErr w:type="gramStart"/>
-      <w:r>
-        <w:t>1</w:t>
-      </w:r>
-      <w:proofErr w:type="gramEnd"/>
-      <w:r>
-        <w:t xml:space="preserve"> clique, conforme figura abaixo.</w:t>
+        <w:t>Nesta tela o cliente seleciona os tipos de ingresso e a forma de entrega. Será incluído também o botão para iniciar o processo de compra com 1 clique, conforme figura abaixo.</w:t>
       </w:r>
       <w:r>
         <w:t xml:space="preserve"> </w:t>
@@ -2161,7 +2340,7 @@
           <w:lang w:eastAsia="pt-BR"/>
         </w:rPr>
         <w:drawing>
-          <wp:inline distT="0" distB="0" distL="0" distR="0" wp14:anchorId="1BC98C17" wp14:editId="1E1014A4">
+          <wp:inline distT="0" distB="0" distL="0" distR="0">
             <wp:extent cx="5390985" cy="3196424"/>
             <wp:effectExtent l="0" t="0" r="635" b="4445"/>
             <wp:docPr id="249" name="Imagem 249"/>
@@ -2178,10 +2357,10 @@
                     </pic:cNvPicPr>
                   </pic:nvPicPr>
                   <pic:blipFill rotWithShape="1">
-                    <a:blip r:embed="rId18">
+                    <a:blip r:embed="rId17" cstate="print">
                       <a:extLst>
                         <a:ext uri="{28A0092B-C50C-407E-A947-70E740481C1C}">
-                          <a14:useLocalDpi xmlns:a14="http://schemas.microsoft.com/office/drawing/2010/main" val="0"/>
+                          <a14:useLocalDpi xmlns:a14="http://schemas.microsoft.com/office/drawing/2010/main" xmlns:wps="http://schemas.microsoft.com/office/word/2010/wordprocessingShape" xmlns:wpi="http://schemas.microsoft.com/office/word/2010/wordprocessingInk" xmlns:wpg="http://schemas.microsoft.com/office/word/2010/wordprocessingGroup" xmlns:w14="http://schemas.microsoft.com/office/word/2010/wordml" xmlns:w="http://schemas.openxmlformats.org/wordprocessingml/2006/main" xmlns:w10="urn:schemas-microsoft-com:office:word" xmlns:wp14="http://schemas.microsoft.com/office/word/2010/wordprocessingDrawing" xmlns:v="urn:schemas-microsoft-com:vml" xmlns:o="urn:schemas-microsoft-com:office:office" xmlns:mc="http://schemas.openxmlformats.org/markup-compatibility/2006" xmlns:wpc="http://schemas.microsoft.com/office/word/2010/wordprocessingCanvas" xmlns="" val="0"/>
                         </a:ext>
                       </a:extLst>
                     </a:blip>
@@ -2202,7 +2381,7 @@
                     </a:ln>
                     <a:extLst>
                       <a:ext uri="{53640926-AAD7-44D8-BBD7-CCE9431645EC}">
-                        <a14:shadowObscured xmlns:a14="http://schemas.microsoft.com/office/drawing/2010/main"/>
+                        <a14:shadowObscured xmlns:a14="http://schemas.microsoft.com/office/drawing/2010/main" xmlns:wps="http://schemas.microsoft.com/office/word/2010/wordprocessingShape" xmlns:wpi="http://schemas.microsoft.com/office/word/2010/wordprocessingInk" xmlns:wpg="http://schemas.microsoft.com/office/word/2010/wordprocessingGroup" xmlns:w14="http://schemas.microsoft.com/office/word/2010/wordml" xmlns:w="http://schemas.openxmlformats.org/wordprocessingml/2006/main" xmlns:w10="urn:schemas-microsoft-com:office:word" xmlns:wp14="http://schemas.microsoft.com/office/word/2010/wordprocessingDrawing" xmlns:v="urn:schemas-microsoft-com:vml" xmlns:o="urn:schemas-microsoft-com:office:office" xmlns:mc="http://schemas.openxmlformats.org/markup-compatibility/2006" xmlns:wpc="http://schemas.microsoft.com/office/word/2010/wordprocessingCanvas" xmlns=""/>
                       </a:ext>
                     </a:extLst>
                   </pic:spPr>
@@ -2215,67 +2394,51 @@
     </w:p>
     <w:p>
       <w:r>
-        <w:t xml:space="preserve">A forma de entrega selecionada alterará o comportamento da tela Etapa </w:t>
-      </w:r>
-      <w:proofErr w:type="gramStart"/>
-      <w:r>
-        <w:t>4</w:t>
-      </w:r>
-      <w:proofErr w:type="gramEnd"/>
-      <w:r>
-        <w:t>, pois deteriminará se será verificada a existência de endereço padrão.</w:t>
+        <w:t xml:space="preserve">A forma de entrega selecionada alterará o comportamento da tela Etapa 4, pois </w:t>
+      </w:r>
+      <w:proofErr w:type="spellStart"/>
+      <w:r>
+        <w:t>deteriminará</w:t>
+      </w:r>
+      <w:proofErr w:type="spellEnd"/>
+      <w:r>
+        <w:t xml:space="preserve"> se será verificada a existência de endereço padrão.</w:t>
       </w:r>
     </w:p>
     <w:p>
       <w:pPr>
         <w:pStyle w:val="Ttulo2"/>
       </w:pPr>
-      <w:bookmarkStart w:id="8" w:name="_Toc299551762"/>
+      <w:bookmarkStart w:id="8" w:name="_Toc299969765"/>
       <w:bookmarkEnd w:id="1"/>
       <w:r>
-        <w:t xml:space="preserve">Etapa </w:t>
-      </w:r>
-      <w:r>
-        <w:t>3</w:t>
-      </w:r>
-      <w:r>
-        <w:t xml:space="preserve"> – </w:t>
-      </w:r>
+        <w:t xml:space="preserve">Etapa 3 – </w:t>
+      </w:r>
+      <w:proofErr w:type="spellStart"/>
       <w:r>
         <w:t>Login</w:t>
       </w:r>
       <w:bookmarkEnd w:id="8"/>
-    </w:p>
-    <w:p>
-      <w:r>
-        <w:t xml:space="preserve">Se o cliente não estiver com login efetuado no site, será solicitada a entrada através de tela já existente. Caso o cliente não possua cadastro e crie seu cadastro naquele momento, o processo seguirá o fluxo normal, desprezando </w:t>
-      </w:r>
-      <w:r>
-        <w:lastRenderedPageBreak/>
-        <w:t xml:space="preserve">a informação de compra com </w:t>
-      </w:r>
-      <w:proofErr w:type="gramStart"/>
-      <w:r>
-        <w:t>1</w:t>
-      </w:r>
-      <w:proofErr w:type="gramEnd"/>
-      <w:r>
-        <w:t xml:space="preserve"> clique. Em qualquer dos casos o cliente será redirecionado à etapa </w:t>
-      </w:r>
-      <w:proofErr w:type="gramStart"/>
-      <w:r>
-        <w:t>4</w:t>
-      </w:r>
-      <w:proofErr w:type="gramEnd"/>
-      <w:r>
-        <w:t>.</w:t>
+      <w:proofErr w:type="spellEnd"/>
+    </w:p>
+    <w:p>
+      <w:r>
+        <w:t xml:space="preserve">Se o cliente não estiver com </w:t>
+      </w:r>
+      <w:proofErr w:type="spellStart"/>
+      <w:r>
+        <w:t>login</w:t>
+      </w:r>
+      <w:proofErr w:type="spellEnd"/>
+      <w:r>
+        <w:t xml:space="preserve"> efetuado no site, será solicitada a entrada através de tela já existente. Caso o cliente não possua cadastro e crie seu cadastro naquele momento, o processo seguirá o fluxo normal, desprezando a informação de compra com 1 clique. Em qualquer dos casos o cliente será redirecionado à etapa 4.</w:t>
       </w:r>
     </w:p>
     <w:p>
       <w:pPr>
         <w:pStyle w:val="Ttulo2"/>
       </w:pPr>
-      <w:bookmarkStart w:id="9" w:name="_Toc299551763"/>
+      <w:bookmarkStart w:id="9" w:name="_Toc299969766"/>
       <w:r>
         <w:t xml:space="preserve">Etapa 4 </w:t>
       </w:r>
@@ -2292,15 +2455,7 @@
     </w:p>
     <w:p>
       <w:r>
-        <w:t xml:space="preserve">Esta tela conterá toda a inteligência para verificar se é possível a compra com </w:t>
-      </w:r>
-      <w:proofErr w:type="gramStart"/>
-      <w:r>
-        <w:t>1</w:t>
-      </w:r>
-      <w:proofErr w:type="gramEnd"/>
-      <w:r>
-        <w:t xml:space="preserve"> clique. Serão verificados os seguintes pontos antes da exibição da tela:</w:t>
+        <w:t>Esta tela conterá toda a inteligência para verificar se é possível a compra com 1 clique. Serão verificados os seguintes pontos antes da exibição da tela:</w:t>
       </w:r>
     </w:p>
     <w:p>
@@ -2317,6 +2472,7 @@
         <w:rPr>
           <w:b/>
         </w:rPr>
+        <w:lastRenderedPageBreak/>
         <w:t>C: cliente irá retirar no balcão?</w:t>
       </w:r>
       <w:r>
@@ -2350,15 +2506,7 @@
       </w:r>
       <w:r>
         <w:br/>
-        <w:t xml:space="preserve">N: cancelar compra com </w:t>
-      </w:r>
-      <w:proofErr w:type="gramStart"/>
-      <w:r>
-        <w:t>1</w:t>
-      </w:r>
-      <w:proofErr w:type="gramEnd"/>
-      <w:r>
-        <w:t xml:space="preserve"> clique e abrir tela de compra padrão com aviso de falta de endereço padrão</w:t>
+        <w:t>N: cancelar compra com 1 clique e abrir tela de compra padrão com aviso de falta de endereço padrão</w:t>
       </w:r>
     </w:p>
     <w:p>
@@ -2375,47 +2523,41 @@
         <w:rPr>
           <w:b/>
         </w:rPr>
-        <w:t xml:space="preserve">C: cliente possui </w:t>
+        <w:t>C: cliente possui cartão de crédito salvo no sistema</w:t>
       </w:r>
       <w:r>
         <w:rPr>
           <w:b/>
         </w:rPr>
-        <w:t>cartão de crédito salvo no sistema</w:t>
-      </w:r>
+        <w:t xml:space="preserve"> e </w:t>
+      </w:r>
+      <w:proofErr w:type="spellStart"/>
       <w:r>
         <w:rPr>
           <w:b/>
         </w:rPr>
-        <w:t xml:space="preserve"> e token ainda é válido</w:t>
-      </w:r>
+        <w:t>token</w:t>
+      </w:r>
+      <w:proofErr w:type="spellEnd"/>
       <w:r>
         <w:rPr>
           <w:b/>
         </w:rPr>
+        <w:t xml:space="preserve"> ainda é válido</w:t>
+      </w:r>
+      <w:r>
+        <w:rPr>
+          <w:b/>
+        </w:rPr>
         <w:t>?</w:t>
       </w:r>
       <w:r>
         <w:br/>
-        <w:t xml:space="preserve">S: </w:t>
-      </w:r>
-      <w:r>
-        <w:t>exibir dados para confirmação em tela</w:t>
+        <w:t>S: exibir dados para confirmação em tela</w:t>
       </w:r>
       <w:r>
         <w:br/>
-        <w:t xml:space="preserve">N: cancelar compra com </w:t>
-      </w:r>
-      <w:proofErr w:type="gramStart"/>
-      <w:r>
-        <w:t>1</w:t>
-      </w:r>
-      <w:proofErr w:type="gramEnd"/>
-      <w:r>
-        <w:t xml:space="preserve"> clique e abrir tela de compra padrão</w:t>
-      </w:r>
-      <w:r>
-        <w:t xml:space="preserve"> com aviso de falta de cartão de crédito padrão</w:t>
+        <w:t>N: cancelar compra com 1 clique e abrir tela de compra padrão com aviso de falta de cartão de crédito padrão</w:t>
       </w:r>
     </w:p>
     <w:p>
@@ -2427,10 +2569,7 @@
     </w:p>
     <w:p>
       <w:r>
-        <w:t>Caso os dados estejam corretos, será exibida a seguinte tela</w:t>
-      </w:r>
-      <w:r>
-        <w:t>:</w:t>
+        <w:t>Caso os dados estejam corretos, será exibida a seguinte tela:</w:t>
       </w:r>
     </w:p>
     <w:p>
@@ -2443,7 +2582,6 @@
           <w:noProof/>
           <w:lang w:eastAsia="pt-BR"/>
         </w:rPr>
-        <w:lastRenderedPageBreak/>
         <w:drawing>
           <wp:inline distT="0" distB="0" distL="0" distR="0">
             <wp:extent cx="5391150" cy="2846705"/>
@@ -2462,10 +2600,10 @@
                     </pic:cNvPicPr>
                   </pic:nvPicPr>
                   <pic:blipFill>
-                    <a:blip r:embed="rId19">
+                    <a:blip r:embed="rId18" cstate="print">
                       <a:extLst>
                         <a:ext uri="{28A0092B-C50C-407E-A947-70E740481C1C}">
-                          <a14:useLocalDpi xmlns:a14="http://schemas.microsoft.com/office/drawing/2010/main" val="0"/>
+                          <a14:useLocalDpi xmlns:a14="http://schemas.microsoft.com/office/drawing/2010/main" xmlns:wps="http://schemas.microsoft.com/office/word/2010/wordprocessingShape" xmlns:wpi="http://schemas.microsoft.com/office/word/2010/wordprocessingInk" xmlns:wpg="http://schemas.microsoft.com/office/word/2010/wordprocessingGroup" xmlns:w14="http://schemas.microsoft.com/office/word/2010/wordml" xmlns:w="http://schemas.openxmlformats.org/wordprocessingml/2006/main" xmlns:w10="urn:schemas-microsoft-com:office:word" xmlns:wp14="http://schemas.microsoft.com/office/word/2010/wordprocessingDrawing" xmlns:v="urn:schemas-microsoft-com:vml" xmlns:o="urn:schemas-microsoft-com:office:office" xmlns:mc="http://schemas.openxmlformats.org/markup-compatibility/2006" xmlns:wpc="http://schemas.microsoft.com/office/word/2010/wordprocessingCanvas" xmlns="" val="0"/>
                         </a:ext>
                       </a:extLst>
                     </a:blip>
@@ -2531,10 +2669,10 @@
                     </pic:cNvPicPr>
                   </pic:nvPicPr>
                   <pic:blipFill>
-                    <a:blip r:embed="rId20">
+                    <a:blip r:embed="rId19" cstate="print">
                       <a:extLst>
                         <a:ext uri="{28A0092B-C50C-407E-A947-70E740481C1C}">
-                          <a14:useLocalDpi xmlns:a14="http://schemas.microsoft.com/office/drawing/2010/main" val="0"/>
+                          <a14:useLocalDpi xmlns:a14="http://schemas.microsoft.com/office/drawing/2010/main" xmlns:wps="http://schemas.microsoft.com/office/word/2010/wordprocessingShape" xmlns:wpi="http://schemas.microsoft.com/office/word/2010/wordprocessingInk" xmlns:wpg="http://schemas.microsoft.com/office/word/2010/wordprocessingGroup" xmlns:w14="http://schemas.microsoft.com/office/word/2010/wordml" xmlns:w="http://schemas.openxmlformats.org/wordprocessingml/2006/main" xmlns:w10="urn:schemas-microsoft-com:office:word" xmlns:wp14="http://schemas.microsoft.com/office/word/2010/wordprocessingDrawing" xmlns:v="urn:schemas-microsoft-com:vml" xmlns:o="urn:schemas-microsoft-com:office:office" xmlns:mc="http://schemas.openxmlformats.org/markup-compatibility/2006" xmlns:wpc="http://schemas.microsoft.com/office/word/2010/wordprocessingCanvas" xmlns="" val="0"/>
                         </a:ext>
                       </a:extLst>
                     </a:blip>
@@ -2569,6 +2707,7 @@
         <w:ind w:left="0"/>
       </w:pPr>
       <w:r>
+        <w:lastRenderedPageBreak/>
         <w:t xml:space="preserve">O cliente terá a opção de </w:t>
       </w:r>
       <w:r>
@@ -2585,7 +2724,7 @@
       <w:pPr>
         <w:pStyle w:val="Ttulo3"/>
       </w:pPr>
-      <w:bookmarkStart w:id="10" w:name="_Toc299551764"/>
+      <w:bookmarkStart w:id="10" w:name="_Toc299969767"/>
       <w:r>
         <w:t>Identificação dos cartões de crédito</w:t>
       </w:r>
@@ -2619,15 +2758,7 @@
         <w:t>Visa</w:t>
       </w:r>
       <w:r>
-        <w:t xml:space="preserve">: iniciados em </w:t>
-      </w:r>
-      <w:proofErr w:type="gramStart"/>
-      <w:r>
-        <w:t>4</w:t>
-      </w:r>
-      <w:proofErr w:type="gramEnd"/>
-      <w:r>
-        <w:t>. Ex. 4066 2202 2220 1120</w:t>
+        <w:t>: iniciados em 4. Ex. 4066 2202 2220 1120</w:t>
       </w:r>
     </w:p>
     <w:p>
@@ -2638,40 +2769,16 @@
           <w:numId w:val="8"/>
         </w:numPr>
       </w:pPr>
+      <w:proofErr w:type="spellStart"/>
       <w:r>
         <w:rPr>
           <w:b/>
         </w:rPr>
         <w:t>Mastercard</w:t>
       </w:r>
-      <w:r>
-        <w:t xml:space="preserve">: iniciados em </w:t>
-      </w:r>
-      <w:proofErr w:type="gramStart"/>
-      <w:r>
-        <w:t>5</w:t>
-      </w:r>
-      <w:proofErr w:type="gramEnd"/>
-      <w:r>
-        <w:t xml:space="preserve">. Ex. </w:t>
-      </w:r>
-      <w:r>
-        <w:t>5121 5</w:t>
-      </w:r>
-      <w:r>
-        <w:t>202</w:t>
-      </w:r>
-      <w:r>
-        <w:t xml:space="preserve"> </w:t>
-      </w:r>
-      <w:r>
-        <w:t>2220</w:t>
-      </w:r>
-      <w:r>
-        <w:t xml:space="preserve"> </w:t>
-      </w:r>
-      <w:r>
-        <w:t>1120</w:t>
+      <w:proofErr w:type="spellEnd"/>
+      <w:r>
+        <w:t>: iniciados em 5. Ex. 5121 5202 2220 1120</w:t>
       </w:r>
     </w:p>
     <w:p>
@@ -2682,29 +2789,22 @@
           <w:numId w:val="8"/>
         </w:numPr>
       </w:pPr>
+      <w:proofErr w:type="spellStart"/>
       <w:r>
         <w:rPr>
           <w:b/>
         </w:rPr>
-        <w:lastRenderedPageBreak/>
-        <w:t>American Express</w:t>
-      </w:r>
-      <w:r>
-        <w:t xml:space="preserve">: possui 15 dígitos e é iniciado em </w:t>
-      </w:r>
-      <w:proofErr w:type="gramStart"/>
-      <w:r>
-        <w:t>3</w:t>
-      </w:r>
-      <w:proofErr w:type="gramEnd"/>
-      <w:r>
-        <w:t xml:space="preserve">. </w:t>
-      </w:r>
-      <w:r>
-        <w:t xml:space="preserve">Ex. </w:t>
-      </w:r>
-      <w:r>
-        <w:t>3755 652547 33210</w:t>
+        <w:t>American</w:t>
+      </w:r>
+      <w:proofErr w:type="spellEnd"/>
+      <w:r>
+        <w:rPr>
+          <w:b/>
+        </w:rPr>
+        <w:t xml:space="preserve"> Express</w:t>
+      </w:r>
+      <w:r>
+        <w:t>: possui 15 dígitos e é iniciado em 3. Ex. 3755 652547 33210</w:t>
       </w:r>
     </w:p>
     <w:p>
@@ -2715,57 +2815,68 @@
           <w:numId w:val="8"/>
         </w:numPr>
       </w:pPr>
+      <w:proofErr w:type="spellStart"/>
       <w:r>
         <w:rPr>
           <w:b/>
         </w:rPr>
-        <w:t>Diners Club</w:t>
-      </w:r>
-      <w:r>
-        <w:t xml:space="preserve">: </w:t>
-      </w:r>
-      <w:r>
-        <w:t>possui 1</w:t>
-      </w:r>
-      <w:r>
-        <w:t>4</w:t>
-      </w:r>
-      <w:r>
-        <w:t xml:space="preserve"> dígitos e é iniciado em </w:t>
-      </w:r>
+        <w:t>Diners</w:t>
+      </w:r>
+      <w:proofErr w:type="spellEnd"/>
+      <w:r>
+        <w:rPr>
+          <w:b/>
+        </w:rPr>
+        <w:t xml:space="preserve"> </w:t>
+      </w:r>
+      <w:proofErr w:type="spellStart"/>
+      <w:r>
+        <w:rPr>
+          <w:b/>
+        </w:rPr>
+        <w:t>Club</w:t>
+      </w:r>
+      <w:proofErr w:type="spellEnd"/>
+      <w:r>
+        <w:t>: possui 14 dígitos e é iniciado em 3. Ex. 3255 6525 433210</w:t>
+      </w:r>
+    </w:p>
+    <w:p>
+      <w:pPr>
+        <w:pStyle w:val="Ttulo3"/>
+      </w:pPr>
+      <w:bookmarkStart w:id="11" w:name="_Toc299969768"/>
+      <w:r>
+        <w:t>Inclusão de Endereço Principal</w:t>
+      </w:r>
+      <w:bookmarkEnd w:id="11"/>
+    </w:p>
+    <w:p>
+      <w:r>
+        <w:t xml:space="preserve">Na tela de inclusão de endereço deve ser incluído um </w:t>
+      </w:r>
+      <w:proofErr w:type="spellStart"/>
+      <w:r>
+        <w:t>combo</w:t>
+      </w:r>
+      <w:proofErr w:type="spellEnd"/>
+      <w:r>
+        <w:t xml:space="preserve"> ou </w:t>
+      </w:r>
+      <w:proofErr w:type="spellStart"/>
+      <w:r>
+        <w:t>check</w:t>
+      </w:r>
+      <w:proofErr w:type="spellEnd"/>
+      <w:r>
+        <w:t xml:space="preserve"> </w:t>
+      </w:r>
+      <w:proofErr w:type="spellStart"/>
       <w:proofErr w:type="gramStart"/>
       <w:r>
-        <w:t>3</w:t>
-      </w:r>
-      <w:proofErr w:type="gramEnd"/>
-      <w:r>
-        <w:t xml:space="preserve">. Ex. </w:t>
-      </w:r>
-      <w:r>
-        <w:t>3255 6525 4</w:t>
-      </w:r>
-      <w:r>
-        <w:t>33210</w:t>
-      </w:r>
-    </w:p>
-    <w:p>
-      <w:pPr>
-        <w:pStyle w:val="Ttulo3"/>
-      </w:pPr>
-      <w:bookmarkStart w:id="11" w:name="_Toc299551765"/>
-      <w:r>
-        <w:t>Inclusão de Endereço Principal</w:t>
-      </w:r>
-      <w:bookmarkEnd w:id="11"/>
-    </w:p>
-    <w:p>
-      <w:r>
-        <w:t xml:space="preserve">Na tela de inclusão de endereço deve ser incluído um combo ou check </w:t>
-      </w:r>
-      <w:proofErr w:type="gramStart"/>
-      <w:r>
         <w:t>box</w:t>
       </w:r>
+      <w:proofErr w:type="spellEnd"/>
       <w:proofErr w:type="gramEnd"/>
       <w:r>
         <w:t xml:space="preserve"> definindo se o endereço é o principal. Caso um novo endereço seja inserido como principal, todos os outros deverão automaticamente ser marcados como secundário. </w:t>
@@ -2778,7 +2889,7 @@
           <w:lang w:eastAsia="pt-BR"/>
         </w:rPr>
         <w:drawing>
-          <wp:inline distT="0" distB="0" distL="0" distR="0" wp14:anchorId="744BA2E8" wp14:editId="14B5A6F4">
+          <wp:inline distT="0" distB="0" distL="0" distR="0">
             <wp:extent cx="5391150" cy="3235960"/>
             <wp:effectExtent l="0" t="0" r="0" b="2540"/>
             <wp:docPr id="53" name="Imagem 53"/>
@@ -2795,10 +2906,10 @@
                     </pic:cNvPicPr>
                   </pic:nvPicPr>
                   <pic:blipFill>
-                    <a:blip r:embed="rId21">
+                    <a:blip r:embed="rId20" cstate="print">
                       <a:extLst>
                         <a:ext uri="{28A0092B-C50C-407E-A947-70E740481C1C}">
-                          <a14:useLocalDpi xmlns:a14="http://schemas.microsoft.com/office/drawing/2010/main" val="0"/>
+                          <a14:useLocalDpi xmlns:a14="http://schemas.microsoft.com/office/drawing/2010/main" xmlns:wps="http://schemas.microsoft.com/office/word/2010/wordprocessingShape" xmlns:wpi="http://schemas.microsoft.com/office/word/2010/wordprocessingInk" xmlns:wpg="http://schemas.microsoft.com/office/word/2010/wordprocessingGroup" xmlns:w14="http://schemas.microsoft.com/office/word/2010/wordml" xmlns:w="http://schemas.openxmlformats.org/wordprocessingml/2006/main" xmlns:w10="urn:schemas-microsoft-com:office:word" xmlns:wp14="http://schemas.microsoft.com/office/word/2010/wordprocessingDrawing" xmlns:v="urn:schemas-microsoft-com:vml" xmlns:o="urn:schemas-microsoft-com:office:office" xmlns:mc="http://schemas.openxmlformats.org/markup-compatibility/2006" xmlns:wpc="http://schemas.microsoft.com/office/word/2010/wordprocessingCanvas" xmlns="" val="0"/>
                         </a:ext>
                       </a:extLst>
                     </a:blip>
@@ -2857,10 +2968,10 @@
                     </pic:cNvPicPr>
                   </pic:nvPicPr>
                   <pic:blipFill>
-                    <a:blip r:embed="rId22">
+                    <a:blip r:embed="rId21" cstate="print">
                       <a:extLst>
                         <a:ext uri="{28A0092B-C50C-407E-A947-70E740481C1C}">
-                          <a14:useLocalDpi xmlns:a14="http://schemas.microsoft.com/office/drawing/2010/main" val="0"/>
+                          <a14:useLocalDpi xmlns:a14="http://schemas.microsoft.com/office/drawing/2010/main" xmlns:wps="http://schemas.microsoft.com/office/word/2010/wordprocessingShape" xmlns:wpi="http://schemas.microsoft.com/office/word/2010/wordprocessingInk" xmlns:wpg="http://schemas.microsoft.com/office/word/2010/wordprocessingGroup" xmlns:w14="http://schemas.microsoft.com/office/word/2010/wordml" xmlns:w="http://schemas.openxmlformats.org/wordprocessingml/2006/main" xmlns:w10="urn:schemas-microsoft-com:office:word" xmlns:wp14="http://schemas.microsoft.com/office/word/2010/wordprocessingDrawing" xmlns:v="urn:schemas-microsoft-com:vml" xmlns:o="urn:schemas-microsoft-com:office:office" xmlns:mc="http://schemas.openxmlformats.org/markup-compatibility/2006" xmlns:wpc="http://schemas.microsoft.com/office/word/2010/wordprocessingCanvas" xmlns="" val="0"/>
                         </a:ext>
                       </a:extLst>
                     </a:blip>
@@ -2894,43 +3005,47 @@
       <w:pPr>
         <w:pStyle w:val="Ttulo1"/>
       </w:pPr>
-      <w:bookmarkStart w:id="12" w:name="_Toc299551766"/>
+      <w:bookmarkStart w:id="12" w:name="_Toc299969769"/>
       <w:r>
         <w:t>Telas Auxiliares</w:t>
       </w:r>
+      <w:bookmarkEnd w:id="12"/>
     </w:p>
     <w:p>
       <w:pPr>
         <w:pStyle w:val="Ttulo2"/>
       </w:pPr>
-      <w:r>
-        <w:t>Etapa 5</w:t>
-      </w:r>
-      <w:r>
-        <w:t xml:space="preserve"> – </w:t>
-      </w:r>
-      <w:r>
-        <w:t>Pagamento</w:t>
-      </w:r>
-      <w:bookmarkEnd w:id="12"/>
-    </w:p>
-    <w:p>
-      <w:r>
-        <w:t xml:space="preserve">Quando o cliente efetuar uma compra normal (não </w:t>
-      </w:r>
-      <w:proofErr w:type="gramStart"/>
-      <w:r>
-        <w:t>1</w:t>
-      </w:r>
-      <w:proofErr w:type="gramEnd"/>
-      <w:r>
-        <w:t xml:space="preserve"> clique) deverá ser adicionado na tela de pagamento um checkbox para </w:t>
+      <w:bookmarkStart w:id="13" w:name="_Toc299969770"/>
+      <w:r>
+        <w:t>Etapa 5 – Pagamento</w:t>
+      </w:r>
+      <w:bookmarkEnd w:id="13"/>
+    </w:p>
+    <w:p>
+      <w:r>
+        <w:t xml:space="preserve">Quando o cliente efetuar uma compra normal (não 1 clique) deverá ser adicionado na tela de pagamento um </w:t>
+      </w:r>
+      <w:proofErr w:type="spellStart"/>
+      <w:r>
+        <w:t>checkbox</w:t>
+      </w:r>
+      <w:proofErr w:type="spellEnd"/>
+      <w:r>
+        <w:t xml:space="preserve"> para </w:t>
       </w:r>
       <w:r>
         <w:t xml:space="preserve">definição de cartão para compra com 1 clique. </w:t>
       </w:r>
       <w:r>
-        <w:t>Se já houver um cartão cadastrado para o cliente e for selecionado o checkbox para salvar o cartão, o antigo deverá ser excluído e substituído pelo novo cartão.</w:t>
+        <w:t xml:space="preserve">Se já houver um cartão cadastrado para o cliente e for selecionado o </w:t>
+      </w:r>
+      <w:proofErr w:type="spellStart"/>
+      <w:r>
+        <w:t>checkbox</w:t>
+      </w:r>
+      <w:proofErr w:type="spellEnd"/>
+      <w:r>
+        <w:t xml:space="preserve"> para salvar o cartão, o antigo deverá ser excluído e substituído pelo novo cartão.</w:t>
       </w:r>
     </w:p>
     <w:p>
@@ -2958,10 +3073,10 @@
                     </pic:cNvPicPr>
                   </pic:nvPicPr>
                   <pic:blipFill>
-                    <a:blip r:embed="rId23">
+                    <a:blip r:embed="rId22" cstate="print">
                       <a:extLst>
                         <a:ext uri="{28A0092B-C50C-407E-A947-70E740481C1C}">
-                          <a14:useLocalDpi xmlns:a14="http://schemas.microsoft.com/office/drawing/2010/main" val="0"/>
+                          <a14:useLocalDpi xmlns:a14="http://schemas.microsoft.com/office/drawing/2010/main" xmlns:wps="http://schemas.microsoft.com/office/word/2010/wordprocessingShape" xmlns:wpi="http://schemas.microsoft.com/office/word/2010/wordprocessingInk" xmlns:wpg="http://schemas.microsoft.com/office/word/2010/wordprocessingGroup" xmlns:w14="http://schemas.microsoft.com/office/word/2010/wordml" xmlns:w="http://schemas.openxmlformats.org/wordprocessingml/2006/main" xmlns:w10="urn:schemas-microsoft-com:office:word" xmlns:wp14="http://schemas.microsoft.com/office/word/2010/wordprocessingDrawing" xmlns:v="urn:schemas-microsoft-com:vml" xmlns:o="urn:schemas-microsoft-com:office:office" xmlns:mc="http://schemas.openxmlformats.org/markup-compatibility/2006" xmlns:wpc="http://schemas.microsoft.com/office/word/2010/wordprocessingCanvas" xmlns="" val="0"/>
                         </a:ext>
                       </a:extLst>
                     </a:blip>
@@ -3005,7 +3120,15 @@
         <w:t>Saiba mais</w:t>
       </w:r>
       <w:r>
-        <w:t>, deverá ser exibido um popup com as seguintes explicações:</w:t>
+        <w:t xml:space="preserve">, deverá ser exibido um </w:t>
+      </w:r>
+      <w:proofErr w:type="spellStart"/>
+      <w:r>
+        <w:t>popup</w:t>
+      </w:r>
+      <w:proofErr w:type="spellEnd"/>
+      <w:r>
+        <w:t xml:space="preserve"> com as seguintes explicações:</w:t>
       </w:r>
     </w:p>
     <w:p>
@@ -3039,44 +3162,14 @@
         <w:rPr>
           <w:i/>
         </w:rPr>
-        <w:t xml:space="preserve">.COM podem ser feitas de uma forma muito mais simples! Através da compra com </w:t>
-      </w:r>
-      <w:proofErr w:type="gramStart"/>
-      <w:r>
-        <w:rPr>
-          <w:i/>
-        </w:rPr>
-        <w:t>1</w:t>
-      </w:r>
-      <w:proofErr w:type="gramEnd"/>
-      <w:r>
-        <w:rPr>
-          <w:i/>
-        </w:rPr>
-        <w:t xml:space="preserve"> clique, não será necessário digitar os seus dados de cartão de crédito. Basta clicar em </w:t>
+        <w:t xml:space="preserve">.COM podem ser feitas de uma forma muito mais simples! Através da compra com 1 clique, não será necessário digitar os seus dados de cartão de crédito. Basta clicar em </w:t>
       </w:r>
       <w:r>
         <w:rPr>
           <w:b/>
           <w:i/>
         </w:rPr>
-        <w:t xml:space="preserve">comprar com </w:t>
-      </w:r>
-      <w:proofErr w:type="gramStart"/>
-      <w:r>
-        <w:rPr>
-          <w:b/>
-          <w:i/>
-        </w:rPr>
-        <w:t>1</w:t>
-      </w:r>
-      <w:proofErr w:type="gramEnd"/>
-      <w:r>
-        <w:rPr>
-          <w:b/>
-          <w:i/>
-        </w:rPr>
-        <w:t xml:space="preserve"> clique </w:t>
+        <w:t xml:space="preserve">comprar com 1 clique </w:t>
       </w:r>
       <w:r>
         <w:rPr>
@@ -3153,7 +3246,21 @@
         <w:rPr>
           <w:i/>
         </w:rPr>
-        <w:t xml:space="preserve"> Mastercard, etc.). Os dados salvos serão associados ao seu usuário e senha no site da COMPREINGRESSOS.COM. </w:t>
+        <w:t xml:space="preserve"> </w:t>
+      </w:r>
+      <w:proofErr w:type="spellStart"/>
+      <w:r>
+        <w:rPr>
+          <w:i/>
+        </w:rPr>
+        <w:t>Mastercard</w:t>
+      </w:r>
+      <w:proofErr w:type="spellEnd"/>
+      <w:r>
+        <w:rPr>
+          <w:i/>
+        </w:rPr>
+        <w:t xml:space="preserve">, etc.). Os dados salvos serão associados ao seu usuário e senha no site da COMPREINGRESSOS.COM. </w:t>
       </w:r>
       <w:r>
         <w:rPr>
@@ -3173,14 +3280,7 @@
         <w:rPr>
           <w:i/>
         </w:rPr>
-        <w:t xml:space="preserve"> (número e código de segurança), pois os </w:t>
-      </w:r>
-      <w:r>
-        <w:rPr>
-          <w:i/>
-        </w:rPr>
-        <w:lastRenderedPageBreak/>
-        <w:t>dados são salvos diretamente nas operadoras de cartão de crédito.</w:t>
+        <w:t xml:space="preserve"> (número e código de segurança), pois os dados são salvos diretamente nas operadoras de cartão de crédito.</w:t>
       </w:r>
     </w:p>
     <w:p>
@@ -3216,21 +3316,7 @@
         <w:rPr>
           <w:i/>
         </w:rPr>
-        <w:t xml:space="preserve">e clique em “Excluir dados de compra com </w:t>
-      </w:r>
-      <w:proofErr w:type="gramStart"/>
-      <w:r>
-        <w:rPr>
-          <w:i/>
-        </w:rPr>
-        <w:t>1</w:t>
-      </w:r>
-      <w:proofErr w:type="gramEnd"/>
-      <w:r>
-        <w:rPr>
-          <w:i/>
-        </w:rPr>
-        <w:t xml:space="preserve"> clique”. Seus dados serão excluídos imediatamente.</w:t>
+        <w:t>e clique em “Excluir dados de compra com 1 clique”. Seus dados serão excluídos imediatamente.</w:t>
       </w:r>
     </w:p>
     <w:p>
@@ -3254,57 +3340,41 @@
         <w:rPr>
           <w:i/>
         </w:rPr>
-        <w:t xml:space="preserve">, efetue uma nova compra normal (não </w:t>
+        <w:t>, efetue uma nova compra normal (não 1 clique) e, ao informar os dados de seu cartão de crédito, selecione a opção “Salvar os dados do cartão para compra com 1 clique”</w:t>
+      </w:r>
+    </w:p>
+    <w:p>
+      <w:pPr>
+        <w:pStyle w:val="Ttulo2"/>
+      </w:pPr>
+      <w:bookmarkStart w:id="14" w:name="_Toc299969771"/>
+      <w:r>
+        <w:t>Exclusão de dados 1 clique – Minha Conta</w:t>
+      </w:r>
+      <w:bookmarkEnd w:id="14"/>
+    </w:p>
+    <w:p>
+      <w:r>
+        <w:t xml:space="preserve">Na tela Minha Conta, em Dados Pessoais, será </w:t>
       </w:r>
       <w:proofErr w:type="gramStart"/>
       <w:r>
-        <w:rPr>
-          <w:i/>
-        </w:rPr>
-        <w:t>1</w:t>
+        <w:t>incluído</w:t>
       </w:r>
       <w:proofErr w:type="gramEnd"/>
       <w:r>
-        <w:rPr>
-          <w:i/>
-        </w:rPr>
-        <w:t xml:space="preserve"> clique) e, ao informar os dados de seu cartão de crédito, selecione a opção “Salvar os dados do cartão para compra com 1 clique”</w:t>
-      </w:r>
-    </w:p>
-    <w:p>
-      <w:pPr>
-        <w:pStyle w:val="Ttulo2"/>
-      </w:pPr>
-      <w:bookmarkStart w:id="13" w:name="_Toc299551767"/>
-      <w:r>
-        <w:t xml:space="preserve">Exclusão de dados </w:t>
-      </w:r>
+        <w:t xml:space="preserve"> um botão para exclusão dos dados de compra com 1 clique, conforme exemplo abaixo. Caso o cliente ative </w:t>
+      </w:r>
+      <w:r>
+        <w:lastRenderedPageBreak/>
+        <w:t xml:space="preserve">a função, os dados deverão ser excluídos dos servidores da </w:t>
+      </w:r>
+      <w:proofErr w:type="spellStart"/>
       <w:proofErr w:type="gramStart"/>
       <w:r>
-        <w:t>1</w:t>
-      </w:r>
-      <w:proofErr w:type="gramEnd"/>
-      <w:r>
-        <w:t xml:space="preserve"> clique – Minha Conta</w:t>
-      </w:r>
-      <w:bookmarkEnd w:id="13"/>
-    </w:p>
-    <w:p>
-      <w:r>
-        <w:t xml:space="preserve">Na tela Minha Conta, em Dados Pessoais, será incluído um botão para exclusão dos dados de compra com </w:t>
-      </w:r>
-      <w:proofErr w:type="gramStart"/>
-      <w:r>
-        <w:t>1</w:t>
-      </w:r>
-      <w:proofErr w:type="gramEnd"/>
-      <w:r>
-        <w:t xml:space="preserve"> clique, conforme exemplo abaixo. Caso o cliente ative a função, os dados deverão ser excluídos dos servidores da </w:t>
-      </w:r>
-      <w:proofErr w:type="gramStart"/>
-      <w:r>
         <w:t>iPagare</w:t>
       </w:r>
+      <w:proofErr w:type="spellEnd"/>
       <w:proofErr w:type="gramEnd"/>
       <w:r>
         <w:t xml:space="preserve"> imediatamente.</w:t>
@@ -3317,7 +3387,7 @@
           <w:lang w:eastAsia="pt-BR"/>
         </w:rPr>
         <w:drawing>
-          <wp:inline distT="0" distB="0" distL="0" distR="0" wp14:anchorId="71663A4B" wp14:editId="79D7524B">
+          <wp:inline distT="0" distB="0" distL="0" distR="0">
             <wp:extent cx="5390984" cy="1963972"/>
             <wp:effectExtent l="0" t="0" r="635" b="0"/>
             <wp:docPr id="59" name="Imagem 59"/>
@@ -3334,10 +3404,10 @@
                     </pic:cNvPicPr>
                   </pic:nvPicPr>
                   <pic:blipFill rotWithShape="1">
-                    <a:blip r:embed="rId24">
+                    <a:blip r:embed="rId23" cstate="print">
                       <a:extLst>
                         <a:ext uri="{28A0092B-C50C-407E-A947-70E740481C1C}">
-                          <a14:useLocalDpi xmlns:a14="http://schemas.microsoft.com/office/drawing/2010/main" val="0"/>
+                          <a14:useLocalDpi xmlns:a14="http://schemas.microsoft.com/office/drawing/2010/main" xmlns:wps="http://schemas.microsoft.com/office/word/2010/wordprocessingShape" xmlns:wpi="http://schemas.microsoft.com/office/word/2010/wordprocessingInk" xmlns:wpg="http://schemas.microsoft.com/office/word/2010/wordprocessingGroup" xmlns:w14="http://schemas.microsoft.com/office/word/2010/wordml" xmlns:w="http://schemas.openxmlformats.org/wordprocessingml/2006/main" xmlns:w10="urn:schemas-microsoft-com:office:word" xmlns:wp14="http://schemas.microsoft.com/office/word/2010/wordprocessingDrawing" xmlns:v="urn:schemas-microsoft-com:vml" xmlns:o="urn:schemas-microsoft-com:office:office" xmlns:mc="http://schemas.openxmlformats.org/markup-compatibility/2006" xmlns:wpc="http://schemas.microsoft.com/office/word/2010/wordprocessingCanvas" xmlns="" val="0"/>
                         </a:ext>
                       </a:extLst>
                     </a:blip>
@@ -3358,7 +3428,7 @@
                     </a:ln>
                     <a:extLst>
                       <a:ext uri="{53640926-AAD7-44D8-BBD7-CCE9431645EC}">
-                        <a14:shadowObscured xmlns:a14="http://schemas.microsoft.com/office/drawing/2010/main"/>
+                        <a14:shadowObscured xmlns:a14="http://schemas.microsoft.com/office/drawing/2010/main" xmlns:wps="http://schemas.microsoft.com/office/word/2010/wordprocessingShape" xmlns:wpi="http://schemas.microsoft.com/office/word/2010/wordprocessingInk" xmlns:wpg="http://schemas.microsoft.com/office/word/2010/wordprocessingGroup" xmlns:w14="http://schemas.microsoft.com/office/word/2010/wordml" xmlns:w="http://schemas.openxmlformats.org/wordprocessingml/2006/main" xmlns:w10="urn:schemas-microsoft-com:office:word" xmlns:wp14="http://schemas.microsoft.com/office/word/2010/wordprocessingDrawing" xmlns:v="urn:schemas-microsoft-com:vml" xmlns:o="urn:schemas-microsoft-com:office:office" xmlns:mc="http://schemas.openxmlformats.org/markup-compatibility/2006" xmlns:wpc="http://schemas.microsoft.com/office/word/2010/wordprocessingCanvas" xmlns=""/>
                       </a:ext>
                     </a:extLst>
                   </pic:spPr>
@@ -3373,25 +3443,39 @@
       <w:pPr>
         <w:pStyle w:val="Ttulo1"/>
       </w:pPr>
+      <w:bookmarkStart w:id="15" w:name="_Toc299969772"/>
+      <w:proofErr w:type="spellStart"/>
       <w:r>
         <w:t>Webservices</w:t>
       </w:r>
-    </w:p>
-    <w:p>
-      <w:r>
-        <w:t xml:space="preserve">A documentação do Webservices para gestão dos dados de cartão de crédito está disponível no site do </w:t>
-      </w:r>
+      <w:bookmarkEnd w:id="15"/>
+      <w:proofErr w:type="spellEnd"/>
+    </w:p>
+    <w:p>
+      <w:r>
+        <w:t xml:space="preserve">A documentação do </w:t>
+      </w:r>
+      <w:proofErr w:type="spellStart"/>
+      <w:r>
+        <w:t>Webservices</w:t>
+      </w:r>
+      <w:proofErr w:type="spellEnd"/>
+      <w:r>
+        <w:t xml:space="preserve"> para gestão dos dados de cartão de crédito está disponível no site do </w:t>
+      </w:r>
+      <w:proofErr w:type="spellStart"/>
       <w:proofErr w:type="gramStart"/>
       <w:r>
         <w:t>iPagare</w:t>
       </w:r>
+      <w:proofErr w:type="spellEnd"/>
       <w:proofErr w:type="gramEnd"/>
       <w:r>
         <w:t xml:space="preserve"> no link abaixo: </w:t>
       </w:r>
     </w:p>
     <w:p>
-      <w:hyperlink r:id="rId25" w:history="1">
+      <w:hyperlink r:id="rId24" w:history="1">
         <w:r>
           <w:rPr>
             <w:rStyle w:val="Hyperlink"/>
@@ -3407,55 +3491,65 @@
         </w:rPr>
       </w:pPr>
       <w:r>
-        <w:lastRenderedPageBreak/>
-        <w:t xml:space="preserve">Para armazenamento do cartão de crédito, deve ser utilizada a função </w:t>
-      </w:r>
-      <w:r>
-        <w:t>descrita no item</w:t>
-      </w:r>
-      <w:r>
+        <w:t xml:space="preserve">Para armazenamento do cartão de crédito, deve ser utilizada a função descrita no item </w:t>
+      </w:r>
+      <w:r>
+        <w:rPr>
+          <w:i/>
+        </w:rPr>
+        <w:t xml:space="preserve">4.2. Armazenando cartão de crédito após pagamento por </w:t>
+      </w:r>
+      <w:proofErr w:type="spellStart"/>
+      <w:r>
+        <w:rPr>
+          <w:i/>
+        </w:rPr>
+        <w:t>Webservices</w:t>
+      </w:r>
+      <w:proofErr w:type="spellEnd"/>
+      <w:r>
+        <w:rPr>
+          <w:i/>
+        </w:rPr>
         <w:t xml:space="preserve"> </w:t>
       </w:r>
       <w:r>
-        <w:rPr>
-          <w:i/>
-        </w:rPr>
-        <w:t>4.2. Armazenando cartão de crédito após pagamento por Webservices</w:t>
-      </w:r>
-      <w:r>
-        <w:rPr>
-          <w:i/>
-        </w:rPr>
-        <w:t xml:space="preserve"> </w:t>
-      </w:r>
-      <w:r>
         <w:t xml:space="preserve">da documentação </w:t>
       </w:r>
+      <w:proofErr w:type="spellStart"/>
       <w:proofErr w:type="gramStart"/>
       <w:r>
         <w:t>iPagare</w:t>
       </w:r>
+      <w:proofErr w:type="spellEnd"/>
       <w:proofErr w:type="gramEnd"/>
       <w:r>
         <w:t>.</w:t>
       </w:r>
-      <w:bookmarkStart w:id="14" w:name="_GoBack"/>
-      <w:bookmarkEnd w:id="14"/>
+      <w:bookmarkStart w:id="16" w:name="_GoBack"/>
+      <w:bookmarkEnd w:id="16"/>
     </w:p>
     <w:p>
       <w:r>
         <w:t xml:space="preserve">Os dados de cartão de crédito salvos na </w:t>
       </w:r>
+      <w:proofErr w:type="spellStart"/>
       <w:proofErr w:type="gramStart"/>
       <w:r>
         <w:t>iPagare</w:t>
       </w:r>
+      <w:proofErr w:type="spellEnd"/>
       <w:proofErr w:type="gramEnd"/>
       <w:r>
-        <w:t xml:space="preserve"> não são retornados via webservices. Para tanto, o processo de </w:t>
-      </w:r>
-      <w:r>
-        <w:t>salvamento deverá armazenar os seguintes dados de cartão de crédito:</w:t>
+        <w:t xml:space="preserve"> não são retornados via </w:t>
+      </w:r>
+      <w:proofErr w:type="spellStart"/>
+      <w:r>
+        <w:t>webservices</w:t>
+      </w:r>
+      <w:proofErr w:type="spellEnd"/>
+      <w:r>
+        <w:t>. Para tanto, o processo de salvamento deverá armazenar os seguintes dados de cartão de crédito:</w:t>
       </w:r>
     </w:p>
     <w:p>
@@ -3467,19 +3561,8 @@
         </w:numPr>
         <w:jc w:val="left"/>
       </w:pPr>
-      <w:proofErr w:type="gramStart"/>
-      <w:r>
-        <w:t>4</w:t>
-      </w:r>
-      <w:proofErr w:type="gramEnd"/>
-      <w:r>
-        <w:t xml:space="preserve"> últimos dígitos do cartão (exibir n</w:t>
-      </w:r>
-      <w:r>
-        <w:t xml:space="preserve">o cliente: </w:t>
-      </w:r>
-      <w:r>
-        <w:t>XXXXXXXXXXXX1234);</w:t>
+      <w:r>
+        <w:t>4 últimos dígitos do cartão (exibir no cliente: XXXXXXXXXXXX1234);</w:t>
       </w:r>
     </w:p>
     <w:p>
@@ -3513,7 +3596,23 @@
       </w:r>
       <w:proofErr w:type="gramEnd"/>
       <w:r>
-        <w:t xml:space="preserve"> de validade do token iPagare (não exibir);</w:t>
+        <w:t xml:space="preserve"> de validade do </w:t>
+      </w:r>
+      <w:proofErr w:type="spellStart"/>
+      <w:r>
+        <w:t>token</w:t>
+      </w:r>
+      <w:proofErr w:type="spellEnd"/>
+      <w:r>
+        <w:t xml:space="preserve"> </w:t>
+      </w:r>
+      <w:proofErr w:type="spellStart"/>
+      <w:r>
+        <w:t>iPagare</w:t>
+      </w:r>
+      <w:proofErr w:type="spellEnd"/>
+      <w:r>
+        <w:t xml:space="preserve"> (não exibir);</w:t>
       </w:r>
     </w:p>
     <w:p>
@@ -3524,13 +3623,23 @@
           <w:numId w:val="9"/>
         </w:numPr>
       </w:pPr>
+      <w:proofErr w:type="spellStart"/>
       <w:proofErr w:type="gramStart"/>
       <w:r>
         <w:t>token</w:t>
       </w:r>
+      <w:proofErr w:type="spellEnd"/>
       <w:proofErr w:type="gramEnd"/>
       <w:r>
-        <w:t xml:space="preserve"> iPagare (não exibir).</w:t>
+        <w:t xml:space="preserve"> </w:t>
+      </w:r>
+      <w:proofErr w:type="spellStart"/>
+      <w:r>
+        <w:t>iPagare</w:t>
+      </w:r>
+      <w:proofErr w:type="spellEnd"/>
+      <w:r>
+        <w:t xml:space="preserve"> (não exibir).</w:t>
       </w:r>
     </w:p>
     <w:p>
@@ -3540,81 +3649,84 @@
         </w:rPr>
       </w:pPr>
       <w:r>
-        <w:t xml:space="preserve">Para exclusão dos dados armazenados, deve ser utilizada a função </w:t>
-      </w:r>
+        <w:t xml:space="preserve">Para exclusão dos dados armazenados, deve ser utilizada a função descrita no item </w:t>
+      </w:r>
+      <w:r>
+        <w:rPr>
+          <w:i/>
+        </w:rPr>
+        <w:t>7.1. Excluindo o cartão de crédito</w:t>
+      </w:r>
+      <w:r>
+        <w:rPr>
+          <w:i/>
+        </w:rPr>
+        <w:t xml:space="preserve"> </w:t>
+      </w:r>
+      <w:r>
+        <w:t xml:space="preserve">da documentação </w:t>
+      </w:r>
+      <w:proofErr w:type="spellStart"/>
       <w:proofErr w:type="gramStart"/>
       <w:r>
-        <w:t>descrita</w:t>
-      </w:r>
+        <w:t>iPagare</w:t>
+      </w:r>
+      <w:proofErr w:type="spellEnd"/>
       <w:proofErr w:type="gramEnd"/>
       <w:r>
-        <w:t xml:space="preserve"> </w:t>
-      </w:r>
+        <w:t>.</w:t>
+      </w:r>
+    </w:p>
+    <w:p>
+      <w:r>
+        <w:t xml:space="preserve">Para efetuar a compra, deve ser utilizada a função descrita no item </w:t>
+      </w:r>
+      <w:r>
+        <w:rPr>
+          <w:i/>
+        </w:rPr>
+        <w:t xml:space="preserve">6. Processando pagamento com o </w:t>
+      </w:r>
+      <w:proofErr w:type="spellStart"/>
+      <w:r>
+        <w:rPr>
+          <w:i/>
+        </w:rPr>
+        <w:t>token</w:t>
+      </w:r>
+      <w:proofErr w:type="spellEnd"/>
+      <w:r>
+        <w:t xml:space="preserve"> da documentação </w:t>
+      </w:r>
+      <w:proofErr w:type="spellStart"/>
       <w:proofErr w:type="gramStart"/>
       <w:r>
-        <w:t>no</w:t>
-      </w:r>
+        <w:t>iPagare</w:t>
+      </w:r>
+      <w:proofErr w:type="spellEnd"/>
       <w:proofErr w:type="gramEnd"/>
       <w:r>
-        <w:t xml:space="preserve"> item </w:t>
-      </w:r>
-      <w:r>
-        <w:rPr>
-          <w:i/>
-        </w:rPr>
-        <w:t>7.1. Excluindo o cartão de crédito</w:t>
-      </w:r>
-      <w:r>
-        <w:rPr>
-          <w:i/>
-        </w:rPr>
-        <w:t xml:space="preserve"> </w:t>
-      </w:r>
-      <w:r>
-        <w:t xml:space="preserve">da documentação </w:t>
-      </w:r>
-      <w:proofErr w:type="gramStart"/>
-      <w:r>
-        <w:t>iPagare</w:t>
-      </w:r>
-      <w:proofErr w:type="gramEnd"/>
-      <w:r>
         <w:t>.</w:t>
       </w:r>
     </w:p>
     <w:p>
-      <w:r>
-        <w:t xml:space="preserve">Para efetuar a compra, deve ser utilizada a função descrita no item </w:t>
-      </w:r>
-      <w:proofErr w:type="gramStart"/>
-      <w:r>
-        <w:rPr>
-          <w:i/>
-        </w:rPr>
-        <w:t>6</w:t>
-      </w:r>
-      <w:proofErr w:type="gramEnd"/>
-      <w:r>
-        <w:rPr>
-          <w:i/>
-        </w:rPr>
-        <w:t>. Processando pagamento com o token</w:t>
-      </w:r>
-      <w:r>
-        <w:t xml:space="preserve"> da documentação </w:t>
-      </w:r>
-      <w:proofErr w:type="gramStart"/>
-      <w:r>
-        <w:t>iPagare</w:t>
-      </w:r>
-      <w:proofErr w:type="gramEnd"/>
-      <w:r>
-        <w:t>.</w:t>
+      <w:pPr>
+        <w:pStyle w:val="Ttulo1"/>
+      </w:pPr>
+      <w:bookmarkStart w:id="17" w:name="_Toc299969773"/>
+      <w:r>
+        <w:t>Estimativa de Horas</w:t>
+      </w:r>
+      <w:bookmarkEnd w:id="17"/>
+    </w:p>
+    <w:p>
+      <w:r>
+        <w:t>Para o desenvolvimento da solução aqui apresentada, estimamos 80 horas de esforço (análise, programação e homologação).</w:t>
       </w:r>
     </w:p>
     <w:sectPr>
-      <w:headerReference w:type="first" r:id="rId26"/>
-      <w:footerReference w:type="first" r:id="rId27"/>
+      <w:headerReference w:type="first" r:id="rId25"/>
+      <w:footerReference w:type="first" r:id="rId26"/>
       <w:pgSz w:w="11907" w:h="16839" w:code="9"/>
       <w:pgMar w:top="1417" w:right="1701" w:bottom="1417" w:left="1701" w:header="426" w:footer="0" w:gutter="0"/>
       <w:pgNumType w:start="2"/>
@@ -3626,7 +3738,7 @@
 </file>
 
 <file path=word/endnotes.xml><?xml version="1.0" encoding="utf-8"?>
-<w:endnotes xmlns:wpc="http://schemas.microsoft.com/office/word/2010/wordprocessingCanvas" xmlns:mc="http://schemas.openxmlformats.org/markup-compatibility/2006" xmlns:o="urn:schemas-microsoft-com:office:office" xmlns:r="http://schemas.openxmlformats.org/officeDocument/2006/relationships" xmlns:m="http://schemas.openxmlformats.org/officeDocument/2006/math" xmlns:v="urn:schemas-microsoft-com:vml" xmlns:wp14="http://schemas.microsoft.com/office/word/2010/wordprocessingDrawing" xmlns:wp="http://schemas.openxmlformats.org/drawingml/2006/wordprocessingDrawing" xmlns:w10="urn:schemas-microsoft-com:office:word" xmlns:w="http://schemas.openxmlformats.org/wordprocessingml/2006/main" xmlns:w14="http://schemas.microsoft.com/office/word/2010/wordml" xmlns:wpg="http://schemas.microsoft.com/office/word/2010/wordprocessingGroup" xmlns:wpi="http://schemas.microsoft.com/office/word/2010/wordprocessingInk" xmlns:wne="http://schemas.microsoft.com/office/word/2006/wordml" xmlns:wps="http://schemas.microsoft.com/office/word/2010/wordprocessingShape" mc:Ignorable="w14 wp14">
+<w:endnotes xmlns:ve="http://schemas.openxmlformats.org/markup-compatibility/2006" xmlns:o="urn:schemas-microsoft-com:office:office" xmlns:r="http://schemas.openxmlformats.org/officeDocument/2006/relationships" xmlns:m="http://schemas.openxmlformats.org/officeDocument/2006/math" xmlns:v="urn:schemas-microsoft-com:vml" xmlns:wp="http://schemas.openxmlformats.org/drawingml/2006/wordprocessingDrawing" xmlns:w10="urn:schemas-microsoft-com:office:word" xmlns:w="http://schemas.openxmlformats.org/wordprocessingml/2006/main" xmlns:wne="http://schemas.microsoft.com/office/word/2006/wordml">
   <w:endnote w:type="separator" w:id="-1">
     <w:p>
       <w:pPr>
@@ -3662,7 +3774,7 @@
 </file>
 
 <file path=word/footer1.xml><?xml version="1.0" encoding="utf-8"?>
-<w:ftr xmlns:wpc="http://schemas.microsoft.com/office/word/2010/wordprocessingCanvas" xmlns:mc="http://schemas.openxmlformats.org/markup-compatibility/2006" xmlns:o="urn:schemas-microsoft-com:office:office" xmlns:r="http://schemas.openxmlformats.org/officeDocument/2006/relationships" xmlns:m="http://schemas.openxmlformats.org/officeDocument/2006/math" xmlns:v="urn:schemas-microsoft-com:vml" xmlns:wp14="http://schemas.microsoft.com/office/word/2010/wordprocessingDrawing" xmlns:wp="http://schemas.openxmlformats.org/drawingml/2006/wordprocessingDrawing" xmlns:w10="urn:schemas-microsoft-com:office:word" xmlns:w="http://schemas.openxmlformats.org/wordprocessingml/2006/main" xmlns:w14="http://schemas.microsoft.com/office/word/2010/wordml" xmlns:wpg="http://schemas.microsoft.com/office/word/2010/wordprocessingGroup" xmlns:wpi="http://schemas.microsoft.com/office/word/2010/wordprocessingInk" xmlns:wne="http://schemas.microsoft.com/office/word/2006/wordml" xmlns:wps="http://schemas.microsoft.com/office/word/2010/wordprocessingShape" mc:Ignorable="w14 wp14">
+<w:ftr xmlns:ve="http://schemas.openxmlformats.org/markup-compatibility/2006" xmlns:o="urn:schemas-microsoft-com:office:office" xmlns:r="http://schemas.openxmlformats.org/officeDocument/2006/relationships" xmlns:m="http://schemas.openxmlformats.org/officeDocument/2006/math" xmlns:v="urn:schemas-microsoft-com:vml" xmlns:wp="http://schemas.openxmlformats.org/drawingml/2006/wordprocessingDrawing" xmlns:w10="urn:schemas-microsoft-com:office:word" xmlns:w="http://schemas.openxmlformats.org/wordprocessingml/2006/main" xmlns:wne="http://schemas.microsoft.com/office/word/2006/wordml">
   <w:sdt>
     <w:sdtPr>
       <w:id w:val="28673437"/>
@@ -3748,7 +3860,7 @@
             <w:noProof/>
             <w:sz w:val="16"/>
           </w:rPr>
-          <w:t>12</w:t>
+          <w:t>10</w:t>
         </w:r>
         <w:r>
           <w:rPr>
@@ -3771,7 +3883,7 @@
 </file>
 
 <file path=word/footer2.xml><?xml version="1.0" encoding="utf-8"?>
-<w:ftr xmlns:wpc="http://schemas.microsoft.com/office/word/2010/wordprocessingCanvas" xmlns:mc="http://schemas.openxmlformats.org/markup-compatibility/2006" xmlns:o="urn:schemas-microsoft-com:office:office" xmlns:r="http://schemas.openxmlformats.org/officeDocument/2006/relationships" xmlns:m="http://schemas.openxmlformats.org/officeDocument/2006/math" xmlns:v="urn:schemas-microsoft-com:vml" xmlns:wp14="http://schemas.microsoft.com/office/word/2010/wordprocessingDrawing" xmlns:wp="http://schemas.openxmlformats.org/drawingml/2006/wordprocessingDrawing" xmlns:w10="urn:schemas-microsoft-com:office:word" xmlns:w="http://schemas.openxmlformats.org/wordprocessingml/2006/main" xmlns:w14="http://schemas.microsoft.com/office/word/2010/wordml" xmlns:wpg="http://schemas.microsoft.com/office/word/2010/wordprocessingGroup" xmlns:wpi="http://schemas.microsoft.com/office/word/2010/wordprocessingInk" xmlns:wne="http://schemas.microsoft.com/office/word/2006/wordml" xmlns:wps="http://schemas.microsoft.com/office/word/2010/wordprocessingShape" mc:Ignorable="w14 wp14">
+<w:ftr xmlns:ve="http://schemas.openxmlformats.org/markup-compatibility/2006" xmlns:o="urn:schemas-microsoft-com:office:office" xmlns:r="http://schemas.openxmlformats.org/officeDocument/2006/relationships" xmlns:m="http://schemas.openxmlformats.org/officeDocument/2006/math" xmlns:v="urn:schemas-microsoft-com:vml" xmlns:wp="http://schemas.openxmlformats.org/drawingml/2006/wordprocessingDrawing" xmlns:w10="urn:schemas-microsoft-com:office:word" xmlns:w="http://schemas.openxmlformats.org/wordprocessingml/2006/main" xmlns:wne="http://schemas.microsoft.com/office/word/2006/wordml">
   <w:p>
     <w:pPr>
       <w:pStyle w:val="Rodap"/>
@@ -3782,7 +3894,7 @@
 </file>
 
 <file path=word/footnotes.xml><?xml version="1.0" encoding="utf-8"?>
-<w:footnotes xmlns:wpc="http://schemas.microsoft.com/office/word/2010/wordprocessingCanvas" xmlns:mc="http://schemas.openxmlformats.org/markup-compatibility/2006" xmlns:o="urn:schemas-microsoft-com:office:office" xmlns:r="http://schemas.openxmlformats.org/officeDocument/2006/relationships" xmlns:m="http://schemas.openxmlformats.org/officeDocument/2006/math" xmlns:v="urn:schemas-microsoft-com:vml" xmlns:wp14="http://schemas.microsoft.com/office/word/2010/wordprocessingDrawing" xmlns:wp="http://schemas.openxmlformats.org/drawingml/2006/wordprocessingDrawing" xmlns:w10="urn:schemas-microsoft-com:office:word" xmlns:w="http://schemas.openxmlformats.org/wordprocessingml/2006/main" xmlns:w14="http://schemas.microsoft.com/office/word/2010/wordml" xmlns:wpg="http://schemas.microsoft.com/office/word/2010/wordprocessingGroup" xmlns:wpi="http://schemas.microsoft.com/office/word/2010/wordprocessingInk" xmlns:wne="http://schemas.microsoft.com/office/word/2006/wordml" xmlns:wps="http://schemas.microsoft.com/office/word/2010/wordprocessingShape" mc:Ignorable="w14 wp14">
+<w:footnotes xmlns:ve="http://schemas.openxmlformats.org/markup-compatibility/2006" xmlns:o="urn:schemas-microsoft-com:office:office" xmlns:r="http://schemas.openxmlformats.org/officeDocument/2006/relationships" xmlns:m="http://schemas.openxmlformats.org/officeDocument/2006/math" xmlns:v="urn:schemas-microsoft-com:vml" xmlns:wp="http://schemas.openxmlformats.org/drawingml/2006/wordprocessingDrawing" xmlns:w10="urn:schemas-microsoft-com:office:word" xmlns:w="http://schemas.openxmlformats.org/wordprocessingml/2006/main" xmlns:wne="http://schemas.microsoft.com/office/word/2006/wordml">
   <w:footnote w:type="separator" w:id="-1">
     <w:p>
       <w:pPr>
@@ -3818,7 +3930,7 @@
 </file>
 
 <file path=word/header1.xml><?xml version="1.0" encoding="utf-8"?>
-<w:hdr xmlns:wpc="http://schemas.microsoft.com/office/word/2010/wordprocessingCanvas" xmlns:mc="http://schemas.openxmlformats.org/markup-compatibility/2006" xmlns:o="urn:schemas-microsoft-com:office:office" xmlns:r="http://schemas.openxmlformats.org/officeDocument/2006/relationships" xmlns:m="http://schemas.openxmlformats.org/officeDocument/2006/math" xmlns:v="urn:schemas-microsoft-com:vml" xmlns:wp14="http://schemas.microsoft.com/office/word/2010/wordprocessingDrawing" xmlns:wp="http://schemas.openxmlformats.org/drawingml/2006/wordprocessingDrawing" xmlns:w10="urn:schemas-microsoft-com:office:word" xmlns:w="http://schemas.openxmlformats.org/wordprocessingml/2006/main" xmlns:w14="http://schemas.microsoft.com/office/word/2010/wordml" xmlns:wpg="http://schemas.microsoft.com/office/word/2010/wordprocessingGroup" xmlns:wpi="http://schemas.microsoft.com/office/word/2010/wordprocessingInk" xmlns:wne="http://schemas.microsoft.com/office/word/2006/wordml" xmlns:wps="http://schemas.microsoft.com/office/word/2010/wordprocessingShape" mc:Ignorable="w14 wp14">
+<w:hdr xmlns:ve="http://schemas.openxmlformats.org/markup-compatibility/2006" xmlns:o="urn:schemas-microsoft-com:office:office" xmlns:r="http://schemas.openxmlformats.org/officeDocument/2006/relationships" xmlns:m="http://schemas.openxmlformats.org/officeDocument/2006/math" xmlns:v="urn:schemas-microsoft-com:vml" xmlns:wp="http://schemas.openxmlformats.org/drawingml/2006/wordprocessingDrawing" xmlns:w10="urn:schemas-microsoft-com:office:word" xmlns:w="http://schemas.openxmlformats.org/wordprocessingml/2006/main" xmlns:wne="http://schemas.microsoft.com/office/word/2006/wordml">
   <w:p>
     <w:pPr>
       <w:pStyle w:val="Cabealho"/>
@@ -3850,7 +3962,7 @@
                   <a:blip r:embed="rId1">
                     <a:extLst>
                       <a:ext uri="{28A0092B-C50C-407E-A947-70E740481C1C}">
-                        <a14:useLocalDpi xmlns:a14="http://schemas.microsoft.com/office/drawing/2010/main" val="0"/>
+                        <a14:useLocalDpi xmlns:a14="http://schemas.microsoft.com/office/drawing/2010/main" xmlns:wps="http://schemas.microsoft.com/office/word/2010/wordprocessingShape" xmlns:wpi="http://schemas.microsoft.com/office/word/2010/wordprocessingInk" xmlns:wpg="http://schemas.microsoft.com/office/word/2010/wordprocessingGroup" xmlns:w14="http://schemas.microsoft.com/office/word/2010/wordml" xmlns:w="http://schemas.openxmlformats.org/wordprocessingml/2006/main" xmlns:w10="urn:schemas-microsoft-com:office:word" xmlns:wp14="http://schemas.microsoft.com/office/word/2010/wordprocessingDrawing" xmlns:v="urn:schemas-microsoft-com:vml" xmlns:o="urn:schemas-microsoft-com:office:office" xmlns:mc="http://schemas.openxmlformats.org/markup-compatibility/2006" xmlns:wpc="http://schemas.microsoft.com/office/word/2010/wordprocessingCanvas" xmlns="" val="0"/>
                       </a:ext>
                     </a:extLst>
                   </a:blip>
@@ -3897,7 +4009,7 @@
 </file>
 
 <file path=word/header2.xml><?xml version="1.0" encoding="utf-8"?>
-<w:hdr xmlns:wpc="http://schemas.microsoft.com/office/word/2010/wordprocessingCanvas" xmlns:mc="http://schemas.openxmlformats.org/markup-compatibility/2006" xmlns:o="urn:schemas-microsoft-com:office:office" xmlns:r="http://schemas.openxmlformats.org/officeDocument/2006/relationships" xmlns:m="http://schemas.openxmlformats.org/officeDocument/2006/math" xmlns:v="urn:schemas-microsoft-com:vml" xmlns:wp14="http://schemas.microsoft.com/office/word/2010/wordprocessingDrawing" xmlns:wp="http://schemas.openxmlformats.org/drawingml/2006/wordprocessingDrawing" xmlns:w10="urn:schemas-microsoft-com:office:word" xmlns:w="http://schemas.openxmlformats.org/wordprocessingml/2006/main" xmlns:w14="http://schemas.microsoft.com/office/word/2010/wordml" xmlns:wpg="http://schemas.microsoft.com/office/word/2010/wordprocessingGroup" xmlns:wpi="http://schemas.microsoft.com/office/word/2010/wordprocessingInk" xmlns:wne="http://schemas.microsoft.com/office/word/2006/wordml" xmlns:wps="http://schemas.microsoft.com/office/word/2010/wordprocessingShape" mc:Ignorable="w14 wp14">
+<w:hdr xmlns:ve="http://schemas.openxmlformats.org/markup-compatibility/2006" xmlns:o="urn:schemas-microsoft-com:office:office" xmlns:r="http://schemas.openxmlformats.org/officeDocument/2006/relationships" xmlns:m="http://schemas.openxmlformats.org/officeDocument/2006/math" xmlns:v="urn:schemas-microsoft-com:vml" xmlns:wp="http://schemas.openxmlformats.org/drawingml/2006/wordprocessingDrawing" xmlns:w10="urn:schemas-microsoft-com:office:word" xmlns:w="http://schemas.openxmlformats.org/wordprocessingml/2006/main" xmlns:wne="http://schemas.microsoft.com/office/word/2006/wordml">
   <w:p>
     <w:pPr>
       <w:pStyle w:val="Cabealho"/>
@@ -4033,7 +4145,7 @@
 </file>
 
 <file path=word/numbering.xml><?xml version="1.0" encoding="utf-8"?>
-<w:numbering xmlns:wpc="http://schemas.microsoft.com/office/word/2010/wordprocessingCanvas" xmlns:mc="http://schemas.openxmlformats.org/markup-compatibility/2006" xmlns:o="urn:schemas-microsoft-com:office:office" xmlns:r="http://schemas.openxmlformats.org/officeDocument/2006/relationships" xmlns:m="http://schemas.openxmlformats.org/officeDocument/2006/math" xmlns:v="urn:schemas-microsoft-com:vml" xmlns:wp14="http://schemas.microsoft.com/office/word/2010/wordprocessingDrawing" xmlns:wp="http://schemas.openxmlformats.org/drawingml/2006/wordprocessingDrawing" xmlns:w10="urn:schemas-microsoft-com:office:word" xmlns:w="http://schemas.openxmlformats.org/wordprocessingml/2006/main" xmlns:w14="http://schemas.microsoft.com/office/word/2010/wordml" xmlns:wpg="http://schemas.microsoft.com/office/word/2010/wordprocessingGroup" xmlns:wpi="http://schemas.microsoft.com/office/word/2010/wordprocessingInk" xmlns:wne="http://schemas.microsoft.com/office/word/2006/wordml" xmlns:wps="http://schemas.microsoft.com/office/word/2010/wordprocessingShape" mc:Ignorable="w14 wp14">
+<w:numbering xmlns:ve="http://schemas.openxmlformats.org/markup-compatibility/2006" xmlns:o="urn:schemas-microsoft-com:office:office" xmlns:r="http://schemas.openxmlformats.org/officeDocument/2006/relationships" xmlns:m="http://schemas.openxmlformats.org/officeDocument/2006/math" xmlns:v="urn:schemas-microsoft-com:vml" xmlns:wp="http://schemas.openxmlformats.org/drawingml/2006/wordprocessingDrawing" xmlns:w10="urn:schemas-microsoft-com:office:word" xmlns:w="http://schemas.openxmlformats.org/wordprocessingml/2006/main" xmlns:wne="http://schemas.microsoft.com/office/word/2006/wordml">
   <w:abstractNum w:abstractNumId="0">
     <w:nsid w:val="FFFFFF89"/>
     <w:multiLevelType w:val="singleLevel"/>
@@ -5000,7 +5112,7 @@
 </file>
 
 <file path=word/styles.xml><?xml version="1.0" encoding="utf-8"?>
-<w:styles xmlns:mc="http://schemas.openxmlformats.org/markup-compatibility/2006" xmlns:r="http://schemas.openxmlformats.org/officeDocument/2006/relationships" xmlns:w="http://schemas.openxmlformats.org/wordprocessingml/2006/main" xmlns:w14="http://schemas.microsoft.com/office/word/2010/wordml" mc:Ignorable="w14">
+<w:styles xmlns:r="http://schemas.openxmlformats.org/officeDocument/2006/relationships" xmlns:w="http://schemas.openxmlformats.org/wordprocessingml/2006/main">
   <w:docDefaults>
     <w:rPrDefault>
       <w:rPr>
@@ -5195,6 +5307,7 @@
   <w:style w:type="character" w:default="1" w:styleId="Fontepargpadro">
     <w:name w:val="Default Paragraph Font"/>
     <w:uiPriority w:val="1"/>
+    <w:semiHidden/>
     <w:unhideWhenUsed/>
   </w:style>
   <w:style w:type="table" w:default="1" w:styleId="Tabelanormal">
@@ -5202,6 +5315,7 @@
     <w:uiPriority w:val="99"/>
     <w:semiHidden/>
     <w:unhideWhenUsed/>
+    <w:qFormat/>
     <w:tblPr>
       <w:tblInd w:w="0" w:type="dxa"/>
       <w:tblCellMar>
@@ -9232,18 +9346,18 @@
 </file>
 
 <file path=customXml/item2.xml><?xml version="1.0" encoding="utf-8"?>
-<p:properties xmlns:p="http://schemas.microsoft.com/office/2006/metadata/properties" xmlns:xsi="http://www.w3.org/2001/XMLSchema-instance">
-  <documentManagement/>
-</p:properties>
-</file>
-
-<file path=customXml/item3.xml><?xml version="1.0" encoding="utf-8"?>
 <?mso-contentType ?>
 <FormTemplates xmlns="http://schemas.microsoft.com/sharepoint/v3/contenttype/forms">
   <Display>DocumentLibraryForm</Display>
   <Edit>DocumentLibraryForm</Edit>
   <New>DocumentLibraryForm</New>
 </FormTemplates>
+</file>
+
+<file path=customXml/item3.xml><?xml version="1.0" encoding="utf-8"?>
+<p:properties xmlns:p="http://schemas.microsoft.com/office/2006/metadata/properties" xmlns:xsi="http://www.w3.org/2001/XMLSchema-instance">
+  <documentManagement/>
+</p:properties>
 </file>
 
 <file path=customXml/item4.xml><?xml version="1.0" encoding="utf-8"?>
@@ -9312,17 +9426,17 @@
 </file>
 
 <file path=customXml/itemProps2.xml><?xml version="1.0" encoding="utf-8"?>
-<ds:datastoreItem xmlns:ds="http://schemas.openxmlformats.org/officeDocument/2006/customXml" ds:itemID="{1802325B-6337-4E11-95AD-2A45BD068C07}">
+<ds:datastoreItem xmlns:ds="http://schemas.openxmlformats.org/officeDocument/2006/customXml" ds:itemID="{2A51A143-75AC-4968-B075-4AC08B86EC8B}">
   <ds:schemaRefs>
-    <ds:schemaRef ds:uri="http://schemas.microsoft.com/office/2006/metadata/properties"/>
+    <ds:schemaRef ds:uri="http://schemas.microsoft.com/sharepoint/v3/contenttype/forms"/>
   </ds:schemaRefs>
 </ds:datastoreItem>
 </file>
 
 <file path=customXml/itemProps3.xml><?xml version="1.0" encoding="utf-8"?>
-<ds:datastoreItem xmlns:ds="http://schemas.openxmlformats.org/officeDocument/2006/customXml" ds:itemID="{2A51A143-75AC-4968-B075-4AC08B86EC8B}">
+<ds:datastoreItem xmlns:ds="http://schemas.openxmlformats.org/officeDocument/2006/customXml" ds:itemID="{1802325B-6337-4E11-95AD-2A45BD068C07}">
   <ds:schemaRefs>
-    <ds:schemaRef ds:uri="http://schemas.microsoft.com/sharepoint/v3/contenttype/forms"/>
+    <ds:schemaRef ds:uri="http://schemas.microsoft.com/office/2006/metadata/properties"/>
   </ds:schemaRefs>
 </ds:datastoreItem>
 </file>
@@ -9343,7 +9457,7 @@
 </file>
 
 <file path=customXml/itemProps5.xml><?xml version="1.0" encoding="utf-8"?>
-<ds:datastoreItem xmlns:ds="http://schemas.openxmlformats.org/officeDocument/2006/customXml" ds:itemID="{8E926C8B-7B58-465D-9F3D-418B4C23C968}">
+<ds:datastoreItem xmlns:ds="http://schemas.openxmlformats.org/officeDocument/2006/customXml" ds:itemID="{B48D5199-D919-4028-A0CB-0302E33BA146}">
   <ds:schemaRefs>
     <ds:schemaRef ds:uri="http://schemas.openxmlformats.org/officeDocument/2006/bibliography"/>
   </ds:schemaRefs>
@@ -9351,7 +9465,7 @@
 </file>
 
 <file path=customXml/itemProps6.xml><?xml version="1.0" encoding="utf-8"?>
-<ds:datastoreItem xmlns:ds="http://schemas.openxmlformats.org/officeDocument/2006/customXml" ds:itemID="{082C1828-0347-4C9E-99F0-706CFC618BF5}">
+<ds:datastoreItem xmlns:ds="http://schemas.openxmlformats.org/officeDocument/2006/customXml" ds:itemID="{31A51B3A-CBC6-421C-A621-936863736793}">
   <ds:schemaRefs>
     <ds:schemaRef ds:uri="http://schemas.openxmlformats.org/officeDocument/2006/bibliography"/>
   </ds:schemaRefs>

</xml_diff>